<commit_message>
Updated report with current version details and summary of achievements.
</commit_message>
<xml_diff>
--- a/Cartoon Images Processing Optimization Report.docx
+++ b/Cartoon Images Processing Optimization Report.docx
@@ -182,7 +182,55 @@
           <w:sz w:val="24"/>
           <w:szCs w:val="24"/>
         </w:rPr>
-        <w:t>In the GPU version, after three versions’ optimization, the average processing time for handling 7 images is reduced from 0.188s to 0.163s. The increase rate is 13.3%.</w:t>
+        <w:t>In the GPU version, after three versions’ optimization, the average processing time for handling 7 images is reduced from 0.188s to 0.16</w:t>
+      </w:r>
+      <w:r>
+        <w:rPr>
+          <w:rFonts w:ascii="Arial" w:hAnsi="Arial" w:cs="Arial" w:hint="eastAsia"/>
+          <w:sz w:val="24"/>
+          <w:szCs w:val="24"/>
+        </w:rPr>
+        <w:t>1</w:t>
+      </w:r>
+      <w:r>
+        <w:rPr>
+          <w:rFonts w:ascii="Arial" w:hAnsi="Arial" w:cs="Arial"/>
+          <w:sz w:val="24"/>
+          <w:szCs w:val="24"/>
+        </w:rPr>
+        <w:t>s. The increase rate is 1</w:t>
+      </w:r>
+      <w:r>
+        <w:rPr>
+          <w:rFonts w:ascii="Arial" w:hAnsi="Arial" w:cs="Arial" w:hint="eastAsia"/>
+          <w:sz w:val="24"/>
+          <w:szCs w:val="24"/>
+        </w:rPr>
+        <w:t>6</w:t>
+      </w:r>
+      <w:r>
+        <w:rPr>
+          <w:rFonts w:ascii="Arial" w:hAnsi="Arial" w:cs="Arial"/>
+          <w:sz w:val="24"/>
+          <w:szCs w:val="24"/>
+        </w:rPr>
+        <w:t>.</w:t>
+      </w:r>
+      <w:r>
+        <w:rPr>
+          <w:rFonts w:ascii="Arial" w:hAnsi="Arial" w:cs="Arial" w:hint="eastAsia"/>
+          <w:sz w:val="24"/>
+          <w:szCs w:val="24"/>
+        </w:rPr>
+        <w:t>5</w:t>
+      </w:r>
+      <w:r>
+        <w:rPr>
+          <w:rFonts w:ascii="Arial" w:hAnsi="Arial" w:cs="Arial"/>
+          <w:sz w:val="24"/>
+          <w:szCs w:val="24"/>
+        </w:rPr>
+        <w:t>%.</w:t>
       </w:r>
     </w:p>
     <w:p>
@@ -202,9 +250,9 @@
           <w:szCs w:val="24"/>
         </w:rPr>
         <w:drawing>
-          <wp:inline distT="0" distB="0" distL="0" distR="0" wp14:anchorId="002D4720" wp14:editId="5A6A0A30">
-            <wp:extent cx="4288972" cy="2415496"/>
-            <wp:effectExtent l="0" t="0" r="0" b="4445"/>
+          <wp:inline distT="0" distB="0" distL="0" distR="0" wp14:anchorId="002D4720" wp14:editId="7FE476BC">
+            <wp:extent cx="4019550" cy="2263761"/>
+            <wp:effectExtent l="0" t="0" r="0" b="3810"/>
             <wp:docPr id="1108637980" name="图片 3"/>
             <wp:cNvGraphicFramePr>
               <a:graphicFrameLocks xmlns:a="http://schemas.openxmlformats.org/drawingml/2006/main" noChangeAspect="1"/>
@@ -234,7 +282,7 @@
                   <pic:spPr bwMode="auto">
                     <a:xfrm>
                       <a:off x="0" y="0"/>
-                      <a:ext cx="4335117" cy="2441484"/>
+                      <a:ext cx="4073808" cy="2294318"/>
                     </a:xfrm>
                     <a:prstGeom prst="rect">
                       <a:avLst/>
@@ -256,7 +304,7 @@
         <w:spacing w:afterLines="50" w:after="156" w:line="360" w:lineRule="auto"/>
         <w:jc w:val="center"/>
         <w:rPr>
-          <w:rFonts w:ascii="Arial" w:hAnsi="Arial" w:cs="Arial" w:hint="eastAsia"/>
+          <w:rFonts w:ascii="Arial" w:hAnsi="Arial" w:cs="Arial"/>
           <w:i/>
           <w:iCs/>
           <w:sz w:val="20"/>
@@ -326,12 +374,11 @@
           <w:sz w:val="24"/>
           <w:szCs w:val="24"/>
         </w:rPr>
-        <w:lastRenderedPageBreak/>
         <w:drawing>
-          <wp:inline distT="0" distB="0" distL="0" distR="0" wp14:anchorId="2253714B" wp14:editId="01A918EF">
-            <wp:extent cx="4271670" cy="2409751"/>
+          <wp:inline distT="0" distB="0" distL="0" distR="0" wp14:anchorId="0128D8BA" wp14:editId="1E9FD09E">
+            <wp:extent cx="4038600" cy="2198092"/>
             <wp:effectExtent l="0" t="0" r="0" b="0"/>
-            <wp:docPr id="371792241" name="图片 4"/>
+            <wp:docPr id="201408584" name="图片 1"/>
             <wp:cNvGraphicFramePr>
               <a:graphicFrameLocks xmlns:a="http://schemas.openxmlformats.org/drawingml/2006/main" noChangeAspect="1"/>
             </wp:cNvGraphicFramePr>
@@ -339,7 +386,7 @@
               <a:graphicData uri="http://schemas.openxmlformats.org/drawingml/2006/picture">
                 <pic:pic xmlns:pic="http://schemas.openxmlformats.org/drawingml/2006/picture">
                   <pic:nvPicPr>
-                    <pic:cNvPr id="0" name="Picture 5"/>
+                    <pic:cNvPr id="0" name="Picture 1"/>
                     <pic:cNvPicPr>
                       <a:picLocks noChangeAspect="1" noChangeArrowheads="1"/>
                     </pic:cNvPicPr>
@@ -360,7 +407,7 @@
                   <pic:spPr bwMode="auto">
                     <a:xfrm>
                       <a:off x="0" y="0"/>
-                      <a:ext cx="4319646" cy="2436815"/>
+                      <a:ext cx="4091081" cy="2226656"/>
                     </a:xfrm>
                     <a:prstGeom prst="rect">
                       <a:avLst/>
@@ -382,7 +429,7 @@
         <w:spacing w:afterLines="50" w:after="156" w:line="360" w:lineRule="auto"/>
         <w:jc w:val="center"/>
         <w:rPr>
-          <w:rFonts w:ascii="Arial" w:hAnsi="Arial" w:cs="Arial" w:hint="eastAsia"/>
+          <w:rFonts w:ascii="Arial" w:hAnsi="Arial" w:cs="Arial"/>
           <w:i/>
           <w:iCs/>
           <w:sz w:val="20"/>
@@ -399,6 +446,7 @@
           <w:sz w:val="20"/>
           <w:szCs w:val="20"/>
         </w:rPr>
+        <w:lastRenderedPageBreak/>
         <w:t>F</w:t>
       </w:r>
       <w:r>
@@ -589,10 +637,11 @@
       <w:r>
         <w:rPr>
           <w:rFonts w:ascii="Arial" w:hAnsi="Arial" w:cs="Arial"/>
+          <w:i/>
+          <w:iCs/>
           <w:noProof/>
           <w:sz w:val="24"/>
           <w:szCs w:val="24"/>
-          <w:u w:val="single"/>
         </w:rPr>
         <w:t>convolution()</w:t>
       </w:r>
@@ -641,9 +690,10 @@
       <w:r>
         <w:rPr>
           <w:rFonts w:ascii="Arial" w:hAnsi="Arial" w:cs="Arial"/>
-          <w:sz w:val="24"/>
-          <w:szCs w:val="24"/>
-          <w:u w:val="single"/>
+          <w:i/>
+          <w:iCs/>
+          <w:sz w:val="24"/>
+          <w:szCs w:val="24"/>
         </w:rPr>
         <w:t>currentImage</w:t>
       </w:r>
@@ -651,9 +701,10 @@
       <w:r>
         <w:rPr>
           <w:rFonts w:ascii="Arial" w:hAnsi="Arial" w:cs="Arial"/>
-          <w:sz w:val="24"/>
-          <w:szCs w:val="24"/>
-          <w:u w:val="single"/>
+          <w:i/>
+          <w:iCs/>
+          <w:sz w:val="24"/>
+          <w:szCs w:val="24"/>
         </w:rPr>
         <w:t>(</w:t>
       </w:r>
@@ -661,9 +712,10 @@
       <w:r>
         <w:rPr>
           <w:rFonts w:ascii="Arial" w:hAnsi="Arial" w:cs="Arial"/>
-          <w:sz w:val="24"/>
-          <w:szCs w:val="24"/>
-          <w:u w:val="single"/>
+          <w:i/>
+          <w:iCs/>
+          <w:sz w:val="24"/>
+          <w:szCs w:val="24"/>
         </w:rPr>
         <w:t>)</w:t>
       </w:r>
@@ -704,9 +756,10 @@
       <w:r>
         <w:rPr>
           <w:rFonts w:ascii="Arial" w:hAnsi="Arial" w:cs="Arial"/>
-          <w:sz w:val="24"/>
-          <w:szCs w:val="24"/>
-          <w:u w:val="single"/>
+          <w:i/>
+          <w:iCs/>
+          <w:sz w:val="24"/>
+          <w:szCs w:val="24"/>
         </w:rPr>
         <w:t>currentImage</w:t>
       </w:r>
@@ -714,9 +767,10 @@
       <w:r>
         <w:rPr>
           <w:rFonts w:ascii="Arial" w:hAnsi="Arial" w:cs="Arial"/>
-          <w:sz w:val="24"/>
-          <w:szCs w:val="24"/>
-          <w:u w:val="single"/>
+          <w:i/>
+          <w:iCs/>
+          <w:sz w:val="24"/>
+          <w:szCs w:val="24"/>
         </w:rPr>
         <w:t>(</w:t>
       </w:r>
@@ -724,9 +778,10 @@
       <w:r>
         <w:rPr>
           <w:rFonts w:ascii="Arial" w:hAnsi="Arial" w:cs="Arial"/>
-          <w:sz w:val="24"/>
-          <w:szCs w:val="24"/>
-          <w:u w:val="single"/>
+          <w:i/>
+          <w:iCs/>
+          <w:sz w:val="24"/>
+          <w:szCs w:val="24"/>
         </w:rPr>
         <w:t>)</w:t>
       </w:r>
@@ -741,9 +796,10 @@
       <w:r>
         <w:rPr>
           <w:rFonts w:ascii="Arial" w:hAnsi="Arial" w:cs="Arial"/>
-          <w:sz w:val="24"/>
-          <w:szCs w:val="24"/>
-          <w:u w:val="single"/>
+          <w:i/>
+          <w:iCs/>
+          <w:sz w:val="24"/>
+          <w:szCs w:val="24"/>
         </w:rPr>
         <w:t>pixels[</w:t>
       </w:r>
@@ -751,9 +807,10 @@
       <w:r>
         <w:rPr>
           <w:rFonts w:ascii="Arial" w:hAnsi="Arial" w:cs="Arial"/>
-          <w:sz w:val="24"/>
-          <w:szCs w:val="24"/>
-          <w:u w:val="single"/>
+          <w:i/>
+          <w:iCs/>
+          <w:sz w:val="24"/>
+          <w:szCs w:val="24"/>
         </w:rPr>
         <w:t>currImage</w:t>
       </w:r>
@@ -761,9 +818,10 @@
       <w:r>
         <w:rPr>
           <w:rFonts w:ascii="Arial" w:hAnsi="Arial" w:cs="Arial"/>
-          <w:sz w:val="24"/>
-          <w:szCs w:val="24"/>
-          <w:u w:val="single"/>
+          <w:i/>
+          <w:iCs/>
+          <w:sz w:val="24"/>
+          <w:szCs w:val="24"/>
         </w:rPr>
         <w:t>]</w:t>
       </w:r>
@@ -803,14 +861,267 @@
     <w:p>
       <w:pPr>
         <w:pStyle w:val="a9"/>
+        <w:numPr>
+          <w:ilvl w:val="0"/>
+          <w:numId w:val="9"/>
+        </w:numPr>
+        <w:spacing w:afterLines="50" w:after="156" w:line="360" w:lineRule="auto"/>
+        <w:jc w:val="left"/>
+        <w:rPr>
+          <w:rFonts w:ascii="Arial" w:hAnsi="Arial" w:cs="Arial"/>
+          <w:sz w:val="24"/>
+          <w:szCs w:val="24"/>
+        </w:rPr>
+      </w:pPr>
+      <w:r>
+        <w:rPr>
+          <w:rFonts w:ascii="Arial" w:hAnsi="Arial" w:cs="Arial"/>
+          <w:sz w:val="24"/>
+          <w:szCs w:val="24"/>
+        </w:rPr>
+        <w:t xml:space="preserve">Cache </w:t>
+      </w:r>
+      <w:proofErr w:type="spellStart"/>
+      <w:proofErr w:type="gramStart"/>
+      <w:r>
+        <w:rPr>
+          <w:rFonts w:ascii="Arial" w:hAnsi="Arial" w:cs="Arial"/>
+          <w:i/>
+          <w:iCs/>
+          <w:sz w:val="24"/>
+          <w:szCs w:val="24"/>
+        </w:rPr>
+        <w:t>currentImage</w:t>
+      </w:r>
+      <w:proofErr w:type="spellEnd"/>
+      <w:r>
+        <w:rPr>
+          <w:rFonts w:ascii="Arial" w:hAnsi="Arial" w:cs="Arial"/>
+          <w:i/>
+          <w:iCs/>
+          <w:sz w:val="24"/>
+          <w:szCs w:val="24"/>
+        </w:rPr>
+        <w:t>(</w:t>
+      </w:r>
+      <w:proofErr w:type="gramEnd"/>
+      <w:r>
+        <w:rPr>
+          <w:rFonts w:ascii="Arial" w:hAnsi="Arial" w:cs="Arial"/>
+          <w:i/>
+          <w:iCs/>
+          <w:sz w:val="24"/>
+          <w:szCs w:val="24"/>
+        </w:rPr>
+        <w:t>)</w:t>
+      </w:r>
+      <w:r>
+        <w:rPr>
+          <w:rFonts w:ascii="Arial" w:hAnsi="Arial" w:cs="Arial"/>
+          <w:sz w:val="24"/>
+          <w:szCs w:val="24"/>
+        </w:rPr>
+        <w:t xml:space="preserve"> to reduce function calls</w:t>
+      </w:r>
+    </w:p>
+    <w:p>
+      <w:pPr>
+        <w:pStyle w:val="a9"/>
+        <w:numPr>
+          <w:ilvl w:val="0"/>
+          <w:numId w:val="12"/>
+        </w:numPr>
         <w:spacing w:after="50" w:line="360" w:lineRule="auto"/>
-        <w:ind w:left="800"/>
-        <w:rPr>
-          <w:rFonts w:ascii="Arial" w:hAnsi="Arial" w:cs="Arial"/>
-          <w:sz w:val="24"/>
-          <w:szCs w:val="24"/>
-        </w:rPr>
-      </w:pPr>
+        <w:jc w:val="left"/>
+        <w:rPr>
+          <w:rFonts w:ascii="Arial" w:hAnsi="Arial" w:cs="Arial"/>
+          <w:sz w:val="24"/>
+          <w:szCs w:val="24"/>
+        </w:rPr>
+      </w:pPr>
+      <w:r>
+        <w:rPr>
+          <w:rFonts w:ascii="Arial" w:hAnsi="Arial" w:cs="Arial"/>
+          <w:sz w:val="24"/>
+          <w:szCs w:val="24"/>
+        </w:rPr>
+        <w:t xml:space="preserve">Store the wrapped y-coordinates and x-coordinates in </w:t>
+      </w:r>
+      <w:proofErr w:type="spellStart"/>
+      <w:r>
+        <w:rPr>
+          <w:rFonts w:ascii="Arial" w:hAnsi="Arial" w:cs="Arial"/>
+          <w:sz w:val="24"/>
+          <w:szCs w:val="24"/>
+        </w:rPr>
+        <w:t>wrappedY</w:t>
+      </w:r>
+      <w:proofErr w:type="spellEnd"/>
+      <w:r>
+        <w:rPr>
+          <w:rFonts w:ascii="Arial" w:hAnsi="Arial" w:cs="Arial"/>
+          <w:sz w:val="24"/>
+          <w:szCs w:val="24"/>
+        </w:rPr>
+        <w:t xml:space="preserve"> and </w:t>
+      </w:r>
+      <w:proofErr w:type="spellStart"/>
+      <w:r>
+        <w:rPr>
+          <w:rFonts w:ascii="Arial" w:hAnsi="Arial" w:cs="Arial"/>
+          <w:sz w:val="24"/>
+          <w:szCs w:val="24"/>
+        </w:rPr>
+        <w:t>wrappedX</w:t>
+      </w:r>
+      <w:proofErr w:type="spellEnd"/>
+      <w:r>
+        <w:rPr>
+          <w:rFonts w:ascii="Arial" w:hAnsi="Arial" w:cs="Arial"/>
+          <w:sz w:val="24"/>
+          <w:szCs w:val="24"/>
+        </w:rPr>
+        <w:t>.</w:t>
+      </w:r>
+    </w:p>
+    <w:p>
+      <w:pPr>
+        <w:pStyle w:val="a9"/>
+        <w:numPr>
+          <w:ilvl w:val="0"/>
+          <w:numId w:val="12"/>
+        </w:numPr>
+        <w:spacing w:after="50" w:line="360" w:lineRule="auto"/>
+        <w:rPr>
+          <w:rFonts w:ascii="Arial" w:hAnsi="Arial" w:cs="Arial"/>
+          <w:sz w:val="24"/>
+          <w:szCs w:val="24"/>
+        </w:rPr>
+      </w:pPr>
+      <w:r>
+        <w:rPr>
+          <w:rFonts w:ascii="Arial" w:hAnsi="Arial" w:cs="Arial"/>
+          <w:sz w:val="24"/>
+          <w:szCs w:val="24"/>
+        </w:rPr>
+        <w:t xml:space="preserve">This eliminates repeated calls to </w:t>
+      </w:r>
+      <w:proofErr w:type="gramStart"/>
+      <w:r>
+        <w:rPr>
+          <w:rFonts w:ascii="Arial" w:hAnsi="Arial" w:cs="Arial"/>
+          <w:i/>
+          <w:iCs/>
+          <w:sz w:val="24"/>
+          <w:szCs w:val="24"/>
+        </w:rPr>
+        <w:t>wrap(</w:t>
+      </w:r>
+      <w:proofErr w:type="gramEnd"/>
+      <w:r>
+        <w:rPr>
+          <w:rFonts w:ascii="Arial" w:hAnsi="Arial" w:cs="Arial"/>
+          <w:i/>
+          <w:iCs/>
+          <w:sz w:val="24"/>
+          <w:szCs w:val="24"/>
+        </w:rPr>
+        <w:t>)</w:t>
+      </w:r>
+      <w:r>
+        <w:rPr>
+          <w:rFonts w:ascii="Arial" w:hAnsi="Arial" w:cs="Arial"/>
+          <w:sz w:val="24"/>
+          <w:szCs w:val="24"/>
+        </w:rPr>
+        <w:t xml:space="preserve"> inside the nested loops.</w:t>
+      </w:r>
+    </w:p>
+    <w:p>
+      <w:pPr>
+        <w:pStyle w:val="a9"/>
+        <w:numPr>
+          <w:ilvl w:val="0"/>
+          <w:numId w:val="12"/>
+        </w:numPr>
+        <w:spacing w:after="50" w:line="360" w:lineRule="auto"/>
+        <w:jc w:val="left"/>
+        <w:rPr>
+          <w:rFonts w:ascii="Arial" w:hAnsi="Arial" w:cs="Arial"/>
+          <w:sz w:val="24"/>
+          <w:szCs w:val="24"/>
+        </w:rPr>
+      </w:pPr>
+      <w:proofErr w:type="spellStart"/>
+      <w:r>
+        <w:rPr>
+          <w:rFonts w:ascii="Arial" w:hAnsi="Arial" w:cs="Arial"/>
+          <w:i/>
+          <w:iCs/>
+          <w:sz w:val="24"/>
+          <w:szCs w:val="24"/>
+        </w:rPr>
+        <w:t>wrappedY</w:t>
+      </w:r>
+      <w:proofErr w:type="spellEnd"/>
+      <w:r>
+        <w:rPr>
+          <w:rFonts w:ascii="Arial" w:hAnsi="Arial" w:cs="Arial"/>
+          <w:i/>
+          <w:iCs/>
+          <w:sz w:val="24"/>
+          <w:szCs w:val="24"/>
+        </w:rPr>
+        <w:t>[</w:t>
+      </w:r>
+      <w:proofErr w:type="spellStart"/>
+      <w:r>
+        <w:rPr>
+          <w:rFonts w:ascii="Arial" w:hAnsi="Arial" w:cs="Arial"/>
+          <w:i/>
+          <w:iCs/>
+          <w:sz w:val="24"/>
+          <w:szCs w:val="24"/>
+        </w:rPr>
+        <w:t>i</w:t>
+      </w:r>
+      <w:proofErr w:type="spellEnd"/>
+      <w:r>
+        <w:rPr>
+          <w:rFonts w:ascii="Arial" w:hAnsi="Arial" w:cs="Arial"/>
+          <w:i/>
+          <w:iCs/>
+          <w:sz w:val="24"/>
+          <w:szCs w:val="24"/>
+        </w:rPr>
+        <w:t>]</w:t>
+      </w:r>
+      <w:r>
+        <w:rPr>
+          <w:rFonts w:ascii="Arial" w:hAnsi="Arial" w:cs="Arial"/>
+          <w:sz w:val="24"/>
+          <w:szCs w:val="24"/>
+        </w:rPr>
+        <w:t xml:space="preserve"> includes </w:t>
+      </w:r>
+      <w:r>
+        <w:rPr>
+          <w:rFonts w:ascii="Arial" w:hAnsi="Arial" w:cs="Arial"/>
+          <w:i/>
+          <w:iCs/>
+          <w:sz w:val="24"/>
+          <w:szCs w:val="24"/>
+        </w:rPr>
+        <w:t>y * width</w:t>
+      </w:r>
+      <w:r>
+        <w:rPr>
+          <w:rFonts w:ascii="Arial" w:hAnsi="Arial" w:cs="Arial"/>
+          <w:sz w:val="24"/>
+          <w:szCs w:val="24"/>
+        </w:rPr>
+        <w:t xml:space="preserve"> computation upfront, reducing multiplications.</w:t>
+      </w:r>
     </w:p>
     <w:p>
       <w:pPr>
@@ -833,26 +1144,38 @@
           <w:sz w:val="24"/>
           <w:szCs w:val="24"/>
         </w:rPr>
-        <w:t xml:space="preserve">Cache </w:t>
+        <w:t>Inline</w:t>
+      </w:r>
+      <w:r>
+        <w:rPr>
+          <w:rFonts w:ascii="Arial" w:hAnsi="Arial" w:cs="Arial"/>
+          <w:i/>
+          <w:iCs/>
+          <w:sz w:val="24"/>
+          <w:szCs w:val="24"/>
+        </w:rPr>
+        <w:t xml:space="preserve"> </w:t>
       </w:r>
       <w:proofErr w:type="spellStart"/>
       <w:proofErr w:type="gramStart"/>
       <w:r>
         <w:rPr>
           <w:rFonts w:ascii="Arial" w:hAnsi="Arial" w:cs="Arial"/>
-          <w:sz w:val="24"/>
-          <w:szCs w:val="24"/>
-          <w:u w:val="single"/>
-        </w:rPr>
-        <w:t>currentImage</w:t>
+          <w:i/>
+          <w:iCs/>
+          <w:sz w:val="24"/>
+          <w:szCs w:val="24"/>
+        </w:rPr>
+        <w:t>colourValue</w:t>
       </w:r>
       <w:proofErr w:type="spellEnd"/>
       <w:r>
         <w:rPr>
           <w:rFonts w:ascii="Arial" w:hAnsi="Arial" w:cs="Arial"/>
-          <w:sz w:val="24"/>
-          <w:szCs w:val="24"/>
-          <w:u w:val="single"/>
+          <w:i/>
+          <w:iCs/>
+          <w:sz w:val="24"/>
+          <w:szCs w:val="24"/>
         </w:rPr>
         <w:t>(</w:t>
       </w:r>
@@ -860,9 +1183,10 @@
       <w:r>
         <w:rPr>
           <w:rFonts w:ascii="Arial" w:hAnsi="Arial" w:cs="Arial"/>
-          <w:sz w:val="24"/>
-          <w:szCs w:val="24"/>
-          <w:u w:val="single"/>
+          <w:i/>
+          <w:iCs/>
+          <w:sz w:val="24"/>
+          <w:szCs w:val="24"/>
         </w:rPr>
         <w:t>)</w:t>
       </w:r>
@@ -872,7 +1196,199 @@
           <w:sz w:val="24"/>
           <w:szCs w:val="24"/>
         </w:rPr>
-        <w:t xml:space="preserve"> to reduce function calls</w:t>
+        <w:t xml:space="preserve"> computation</w:t>
+      </w:r>
+    </w:p>
+    <w:p>
+      <w:pPr>
+        <w:spacing w:after="50" w:line="360" w:lineRule="auto"/>
+        <w:ind w:left="360"/>
+        <w:jc w:val="left"/>
+        <w:rPr>
+          <w:rFonts w:ascii="Arial" w:hAnsi="Arial" w:cs="Arial"/>
+          <w:sz w:val="24"/>
+          <w:szCs w:val="24"/>
+        </w:rPr>
+      </w:pPr>
+      <w:r>
+        <w:rPr>
+          <w:rFonts w:ascii="Arial" w:hAnsi="Arial" w:cs="Arial"/>
+          <w:sz w:val="24"/>
+          <w:szCs w:val="24"/>
+        </w:rPr>
+        <w:t xml:space="preserve">Instead of calling </w:t>
+      </w:r>
+      <w:proofErr w:type="spellStart"/>
+      <w:proofErr w:type="gramStart"/>
+      <w:r>
+        <w:rPr>
+          <w:rFonts w:ascii="Arial" w:hAnsi="Arial" w:cs="Arial"/>
+          <w:i/>
+          <w:iCs/>
+          <w:sz w:val="24"/>
+          <w:szCs w:val="24"/>
+        </w:rPr>
+        <w:t>colourValue</w:t>
+      </w:r>
+      <w:proofErr w:type="spellEnd"/>
+      <w:r>
+        <w:rPr>
+          <w:rFonts w:ascii="Arial" w:hAnsi="Arial" w:cs="Arial"/>
+          <w:i/>
+          <w:iCs/>
+          <w:sz w:val="24"/>
+          <w:szCs w:val="24"/>
+        </w:rPr>
+        <w:t>(</w:t>
+      </w:r>
+      <w:proofErr w:type="spellStart"/>
+      <w:proofErr w:type="gramEnd"/>
+      <w:r>
+        <w:rPr>
+          <w:rFonts w:ascii="Arial" w:hAnsi="Arial" w:cs="Arial"/>
+          <w:i/>
+          <w:iCs/>
+          <w:sz w:val="24"/>
+          <w:szCs w:val="24"/>
+        </w:rPr>
+        <w:t>rgb</w:t>
+      </w:r>
+      <w:proofErr w:type="spellEnd"/>
+      <w:r>
+        <w:rPr>
+          <w:rFonts w:ascii="Arial" w:hAnsi="Arial" w:cs="Arial"/>
+          <w:i/>
+          <w:iCs/>
+          <w:sz w:val="24"/>
+          <w:szCs w:val="24"/>
+        </w:rPr>
+        <w:t xml:space="preserve">, </w:t>
+      </w:r>
+      <w:proofErr w:type="spellStart"/>
+      <w:r>
+        <w:rPr>
+          <w:rFonts w:ascii="Arial" w:hAnsi="Arial" w:cs="Arial"/>
+          <w:i/>
+          <w:iCs/>
+          <w:sz w:val="24"/>
+          <w:szCs w:val="24"/>
+        </w:rPr>
+        <w:t>colour</w:t>
+      </w:r>
+      <w:proofErr w:type="spellEnd"/>
+      <w:r>
+        <w:rPr>
+          <w:rFonts w:ascii="Arial" w:hAnsi="Arial" w:cs="Arial"/>
+          <w:i/>
+          <w:iCs/>
+          <w:sz w:val="24"/>
+          <w:szCs w:val="24"/>
+        </w:rPr>
+        <w:t>)</w:t>
+      </w:r>
+      <w:r>
+        <w:rPr>
+          <w:rFonts w:ascii="Arial" w:hAnsi="Arial" w:cs="Arial"/>
+          <w:sz w:val="24"/>
+          <w:szCs w:val="24"/>
+        </w:rPr>
+        <w:t>, directly apply bit shifting and masking.</w:t>
+      </w:r>
+    </w:p>
+    <w:p>
+      <w:pPr>
+        <w:spacing w:afterLines="50" w:after="156" w:line="360" w:lineRule="auto"/>
+        <w:jc w:val="left"/>
+        <w:rPr>
+          <w:rFonts w:ascii="Arial" w:hAnsi="Arial" w:cs="Arial"/>
+          <w:b/>
+          <w:bCs/>
+          <w:sz w:val="24"/>
+          <w:szCs w:val="24"/>
+        </w:rPr>
+      </w:pPr>
+      <w:r>
+        <w:rPr>
+          <w:rFonts w:ascii="Arial" w:hAnsi="Arial" w:cs="Arial"/>
+          <w:b/>
+          <w:bCs/>
+          <w:sz w:val="24"/>
+          <w:szCs w:val="24"/>
+        </w:rPr>
+        <w:t>2.1.2 Optimization point 2</w:t>
+      </w:r>
+    </w:p>
+    <w:p>
+      <w:pPr>
+        <w:spacing w:afterLines="50" w:after="156" w:line="360" w:lineRule="auto"/>
+        <w:jc w:val="left"/>
+        <w:rPr>
+          <w:rFonts w:ascii="Arial" w:hAnsi="Arial" w:cs="Arial"/>
+          <w:sz w:val="24"/>
+          <w:szCs w:val="24"/>
+        </w:rPr>
+      </w:pPr>
+      <w:r>
+        <w:rPr>
+          <w:rFonts w:ascii="Arial" w:hAnsi="Arial" w:cs="Arial"/>
+          <w:sz w:val="24"/>
+          <w:szCs w:val="24"/>
+        </w:rPr>
+        <w:t xml:space="preserve">Optimize </w:t>
+      </w:r>
+      <w:proofErr w:type="gramStart"/>
+      <w:r>
+        <w:rPr>
+          <w:rFonts w:ascii="Arial" w:hAnsi="Arial" w:cs="Arial"/>
+          <w:i/>
+          <w:iCs/>
+          <w:sz w:val="24"/>
+          <w:szCs w:val="24"/>
+        </w:rPr>
+        <w:t>wrap(</w:t>
+      </w:r>
+      <w:proofErr w:type="gramEnd"/>
+      <w:r>
+        <w:rPr>
+          <w:rFonts w:ascii="Arial" w:hAnsi="Arial" w:cs="Arial"/>
+          <w:i/>
+          <w:iCs/>
+          <w:sz w:val="24"/>
+          <w:szCs w:val="24"/>
+        </w:rPr>
+        <w:t>)</w:t>
+      </w:r>
+      <w:r>
+        <w:rPr>
+          <w:rFonts w:ascii="Arial" w:hAnsi="Arial" w:cs="Arial"/>
+          <w:sz w:val="24"/>
+          <w:szCs w:val="24"/>
+        </w:rPr>
+        <w:t xml:space="preserve"> </w:t>
+      </w:r>
+      <w:r>
+        <w:rPr>
+          <w:rFonts w:ascii="Arial" w:hAnsi="Arial" w:cs="Arial" w:hint="eastAsia"/>
+          <w:sz w:val="24"/>
+          <w:szCs w:val="24"/>
+        </w:rPr>
+        <w:t>m</w:t>
+      </w:r>
+      <w:r>
+        <w:rPr>
+          <w:rFonts w:ascii="Arial" w:hAnsi="Arial" w:cs="Arial"/>
+          <w:sz w:val="24"/>
+          <w:szCs w:val="24"/>
+        </w:rPr>
+        <w:t>ethod</w:t>
+      </w:r>
+      <w:r>
+        <w:rPr>
+          <w:rFonts w:ascii="Arial" w:hAnsi="Arial" w:cs="Arial" w:hint="eastAsia"/>
+          <w:sz w:val="24"/>
+          <w:szCs w:val="24"/>
+        </w:rPr>
+        <w:t>:</w:t>
       </w:r>
     </w:p>
     <w:p>
@@ -896,94 +1412,7 @@
           <w:sz w:val="24"/>
           <w:szCs w:val="24"/>
         </w:rPr>
-        <w:t xml:space="preserve">Store the wrapped y-coordinates and x-coordinates in </w:t>
-      </w:r>
-      <w:proofErr w:type="spellStart"/>
-      <w:r>
-        <w:rPr>
-          <w:rFonts w:ascii="Arial" w:hAnsi="Arial" w:cs="Arial"/>
-          <w:sz w:val="24"/>
-          <w:szCs w:val="24"/>
-        </w:rPr>
-        <w:t>wrappedY</w:t>
-      </w:r>
-      <w:proofErr w:type="spellEnd"/>
-      <w:r>
-        <w:rPr>
-          <w:rFonts w:ascii="Arial" w:hAnsi="Arial" w:cs="Arial"/>
-          <w:sz w:val="24"/>
-          <w:szCs w:val="24"/>
-        </w:rPr>
-        <w:t xml:space="preserve"> and </w:t>
-      </w:r>
-      <w:proofErr w:type="spellStart"/>
-      <w:r>
-        <w:rPr>
-          <w:rFonts w:ascii="Arial" w:hAnsi="Arial" w:cs="Arial"/>
-          <w:sz w:val="24"/>
-          <w:szCs w:val="24"/>
-        </w:rPr>
-        <w:t>wrappedX</w:t>
-      </w:r>
-      <w:proofErr w:type="spellEnd"/>
-      <w:r>
-        <w:rPr>
-          <w:rFonts w:ascii="Arial" w:hAnsi="Arial" w:cs="Arial"/>
-          <w:sz w:val="24"/>
-          <w:szCs w:val="24"/>
-        </w:rPr>
-        <w:t>.</w:t>
-      </w:r>
-    </w:p>
-    <w:p>
-      <w:pPr>
-        <w:pStyle w:val="a9"/>
-        <w:numPr>
-          <w:ilvl w:val="0"/>
-          <w:numId w:val="12"/>
-        </w:numPr>
-        <w:spacing w:after="50" w:line="360" w:lineRule="auto"/>
-        <w:rPr>
-          <w:rFonts w:ascii="Arial" w:hAnsi="Arial" w:cs="Arial"/>
-          <w:sz w:val="24"/>
-          <w:szCs w:val="24"/>
-        </w:rPr>
-      </w:pPr>
-      <w:r>
-        <w:rPr>
-          <w:rFonts w:ascii="Arial" w:hAnsi="Arial" w:cs="Arial"/>
-          <w:sz w:val="24"/>
-          <w:szCs w:val="24"/>
-        </w:rPr>
-        <w:t xml:space="preserve">This eliminates repeated calls to </w:t>
-      </w:r>
-      <w:proofErr w:type="gramStart"/>
-      <w:r>
-        <w:rPr>
-          <w:rFonts w:ascii="Arial" w:hAnsi="Arial" w:cs="Arial"/>
-          <w:sz w:val="24"/>
-          <w:szCs w:val="24"/>
-          <w:u w:val="single"/>
-        </w:rPr>
-        <w:t>wrap(</w:t>
-      </w:r>
-      <w:proofErr w:type="gramEnd"/>
-      <w:r>
-        <w:rPr>
-          <w:rFonts w:ascii="Arial" w:hAnsi="Arial" w:cs="Arial"/>
-          <w:sz w:val="24"/>
-          <w:szCs w:val="24"/>
-          <w:u w:val="single"/>
-        </w:rPr>
-        <w:t>)</w:t>
-      </w:r>
-      <w:r>
-        <w:rPr>
-          <w:rFonts w:ascii="Arial" w:hAnsi="Arial" w:cs="Arial"/>
-          <w:sz w:val="24"/>
-          <w:szCs w:val="24"/>
-        </w:rPr>
-        <w:t xml:space="preserve"> inside the nested loops.</w:t>
+        <w:t>The optimized version uses branchless programming, which avoids unnecessary condition checks, leading to more efficient execution.</w:t>
       </w:r>
     </w:p>
     <w:p>
@@ -1001,70 +1430,237 @@
           <w:szCs w:val="24"/>
         </w:rPr>
       </w:pPr>
+      <w:r>
+        <w:rPr>
+          <w:rFonts w:ascii="Arial" w:hAnsi="Arial" w:cs="Arial"/>
+          <w:sz w:val="24"/>
+          <w:szCs w:val="24"/>
+        </w:rPr>
+        <w:t>Branching (</w:t>
+      </w:r>
+      <w:r>
+        <w:rPr>
+          <w:rFonts w:ascii="Arial" w:hAnsi="Arial" w:cs="Arial"/>
+          <w:sz w:val="24"/>
+          <w:szCs w:val="24"/>
+        </w:rPr>
+        <w:t>i</w:t>
+      </w:r>
+      <w:r>
+        <w:rPr>
+          <w:rFonts w:ascii="Arial" w:hAnsi="Arial" w:cs="Arial"/>
+          <w:i/>
+          <w:iCs/>
+          <w:sz w:val="24"/>
+          <w:szCs w:val="24"/>
+        </w:rPr>
+        <w:t>f-else</w:t>
+      </w:r>
+      <w:r>
+        <w:rPr>
+          <w:rFonts w:ascii="Arial" w:hAnsi="Arial" w:cs="Arial"/>
+          <w:sz w:val="24"/>
+          <w:szCs w:val="24"/>
+        </w:rPr>
+        <w:t xml:space="preserve">) can disrupt this pipeline, whereas </w:t>
+      </w:r>
       <w:proofErr w:type="spellStart"/>
-      <w:r>
-        <w:rPr>
-          <w:rFonts w:ascii="Arial" w:hAnsi="Arial" w:cs="Arial"/>
-          <w:sz w:val="24"/>
-          <w:szCs w:val="24"/>
-          <w:u w:val="single"/>
-        </w:rPr>
-        <w:t>wrappedY</w:t>
+      <w:proofErr w:type="gramStart"/>
+      <w:r>
+        <w:rPr>
+          <w:rFonts w:ascii="Arial" w:hAnsi="Arial" w:cs="Arial"/>
+          <w:i/>
+          <w:iCs/>
+          <w:sz w:val="24"/>
+          <w:szCs w:val="24"/>
+        </w:rPr>
+        <w:t>Math.max</w:t>
       </w:r>
       <w:proofErr w:type="spellEnd"/>
       <w:r>
         <w:rPr>
           <w:rFonts w:ascii="Arial" w:hAnsi="Arial" w:cs="Arial"/>
-          <w:sz w:val="24"/>
-          <w:szCs w:val="24"/>
-          <w:u w:val="single"/>
-        </w:rPr>
-        <w:t>[</w:t>
+          <w:i/>
+          <w:iCs/>
+          <w:sz w:val="24"/>
+          <w:szCs w:val="24"/>
+        </w:rPr>
+        <w:t>(</w:t>
+      </w:r>
+      <w:proofErr w:type="gramEnd"/>
+      <w:r>
+        <w:rPr>
+          <w:rFonts w:ascii="Arial" w:hAnsi="Arial" w:cs="Arial"/>
+          <w:i/>
+          <w:iCs/>
+          <w:sz w:val="24"/>
+          <w:szCs w:val="24"/>
+        </w:rPr>
+        <w:t>)</w:t>
+      </w:r>
+      <w:r>
+        <w:rPr>
+          <w:rFonts w:ascii="Arial" w:hAnsi="Arial" w:cs="Arial"/>
+          <w:sz w:val="24"/>
+          <w:szCs w:val="24"/>
+        </w:rPr>
+        <w:t xml:space="preserve"> and </w:t>
       </w:r>
       <w:proofErr w:type="spellStart"/>
-      <w:r>
-        <w:rPr>
-          <w:rFonts w:ascii="Arial" w:hAnsi="Arial" w:cs="Arial"/>
-          <w:sz w:val="24"/>
-          <w:szCs w:val="24"/>
-          <w:u w:val="single"/>
-        </w:rPr>
-        <w:t>i</w:t>
+      <w:proofErr w:type="gramStart"/>
+      <w:r>
+        <w:rPr>
+          <w:rFonts w:ascii="Arial" w:hAnsi="Arial" w:cs="Arial"/>
+          <w:i/>
+          <w:iCs/>
+          <w:sz w:val="24"/>
+          <w:szCs w:val="24"/>
+        </w:rPr>
+        <w:t>Math.min</w:t>
       </w:r>
       <w:proofErr w:type="spellEnd"/>
       <w:r>
         <w:rPr>
           <w:rFonts w:ascii="Arial" w:hAnsi="Arial" w:cs="Arial"/>
-          <w:sz w:val="24"/>
-          <w:szCs w:val="24"/>
-          <w:u w:val="single"/>
-        </w:rPr>
-        <w:t>]</w:t>
-      </w:r>
-      <w:r>
-        <w:rPr>
-          <w:rFonts w:ascii="Arial" w:hAnsi="Arial" w:cs="Arial"/>
-          <w:sz w:val="24"/>
-          <w:szCs w:val="24"/>
-        </w:rPr>
-        <w:t xml:space="preserve"> includes </w:t>
-      </w:r>
-      <w:r>
-        <w:rPr>
-          <w:rFonts w:ascii="Arial" w:hAnsi="Arial" w:cs="Arial"/>
-          <w:sz w:val="24"/>
-          <w:szCs w:val="24"/>
-          <w:u w:val="single"/>
-        </w:rPr>
-        <w:t>y * width</w:t>
-      </w:r>
-      <w:r>
-        <w:rPr>
-          <w:rFonts w:ascii="Arial" w:hAnsi="Arial" w:cs="Arial"/>
-          <w:sz w:val="24"/>
-          <w:szCs w:val="24"/>
-        </w:rPr>
-        <w:t xml:space="preserve"> computation upfront, reducing multiplications.</w:t>
+          <w:i/>
+          <w:iCs/>
+          <w:sz w:val="24"/>
+          <w:szCs w:val="24"/>
+        </w:rPr>
+        <w:t>(</w:t>
+      </w:r>
+      <w:proofErr w:type="gramEnd"/>
+      <w:r>
+        <w:rPr>
+          <w:rFonts w:ascii="Arial" w:hAnsi="Arial" w:cs="Arial"/>
+          <w:i/>
+          <w:iCs/>
+          <w:sz w:val="24"/>
+          <w:szCs w:val="24"/>
+        </w:rPr>
+        <w:t>)</w:t>
+      </w:r>
+      <w:r>
+        <w:rPr>
+          <w:rFonts w:ascii="Arial" w:hAnsi="Arial" w:cs="Arial"/>
+          <w:sz w:val="24"/>
+          <w:szCs w:val="24"/>
+        </w:rPr>
+        <w:t xml:space="preserve"> are single-cycle operations that allow smooth execution.</w:t>
+      </w:r>
+      <w:r>
+        <w:rPr>
+          <w:rFonts w:ascii="Arial" w:hAnsi="Arial" w:cs="Arial"/>
+          <w:sz w:val="24"/>
+          <w:szCs w:val="24"/>
+        </w:rPr>
+        <w:t xml:space="preserve"> These two methods can be vectorized efficiently, improving overall throughput.</w:t>
+      </w:r>
+    </w:p>
+    <w:p>
+      <w:pPr>
+        <w:spacing w:afterLines="50" w:after="156" w:line="360" w:lineRule="auto"/>
+        <w:jc w:val="left"/>
+        <w:rPr>
+          <w:rFonts w:ascii="Arial" w:hAnsi="Arial" w:cs="Arial"/>
+          <w:b/>
+          <w:bCs/>
+          <w:sz w:val="24"/>
+          <w:szCs w:val="24"/>
+        </w:rPr>
+      </w:pPr>
+      <w:r>
+        <w:rPr>
+          <w:rFonts w:ascii="Arial" w:hAnsi="Arial" w:cs="Arial"/>
+          <w:b/>
+          <w:bCs/>
+          <w:sz w:val="24"/>
+          <w:szCs w:val="24"/>
+        </w:rPr>
+        <w:t>2.</w:t>
+      </w:r>
+      <w:r>
+        <w:rPr>
+          <w:rFonts w:ascii="Arial" w:hAnsi="Arial" w:cs="Arial" w:hint="eastAsia"/>
+          <w:b/>
+          <w:bCs/>
+          <w:sz w:val="24"/>
+          <w:szCs w:val="24"/>
+        </w:rPr>
+        <w:t>2</w:t>
+      </w:r>
+      <w:r>
+        <w:rPr>
+          <w:rFonts w:ascii="Arial" w:hAnsi="Arial" w:cs="Arial"/>
+          <w:b/>
+          <w:bCs/>
+          <w:sz w:val="24"/>
+          <w:szCs w:val="24"/>
+        </w:rPr>
+        <w:t xml:space="preserve"> </w:t>
+      </w:r>
+      <w:r>
+        <w:rPr>
+          <w:rFonts w:ascii="Arial" w:hAnsi="Arial" w:cs="Arial" w:hint="eastAsia"/>
+          <w:b/>
+          <w:bCs/>
+          <w:sz w:val="24"/>
+          <w:szCs w:val="24"/>
+        </w:rPr>
+        <w:t>G</w:t>
+      </w:r>
+      <w:r>
+        <w:rPr>
+          <w:rFonts w:ascii="Arial" w:hAnsi="Arial" w:cs="Arial"/>
+          <w:b/>
+          <w:bCs/>
+          <w:sz w:val="24"/>
+          <w:szCs w:val="24"/>
+        </w:rPr>
+        <w:t xml:space="preserve">PU version using </w:t>
+      </w:r>
+      <w:r>
+        <w:rPr>
+          <w:rFonts w:ascii="Arial" w:hAnsi="Arial" w:cs="Arial" w:hint="eastAsia"/>
+          <w:b/>
+          <w:bCs/>
+          <w:sz w:val="24"/>
+          <w:szCs w:val="24"/>
+        </w:rPr>
+        <w:t>OpenCL</w:t>
+      </w:r>
+    </w:p>
+    <w:p>
+      <w:pPr>
+        <w:spacing w:after="50" w:line="360" w:lineRule="auto"/>
+        <w:rPr>
+          <w:rFonts w:ascii="Arial" w:hAnsi="Arial" w:cs="Arial"/>
+          <w:b/>
+          <w:bCs/>
+          <w:sz w:val="24"/>
+          <w:szCs w:val="24"/>
+        </w:rPr>
+      </w:pPr>
+      <w:r>
+        <w:rPr>
+          <w:rFonts w:ascii="Arial" w:hAnsi="Arial" w:cs="Arial" w:hint="eastAsia"/>
+          <w:b/>
+          <w:bCs/>
+          <w:sz w:val="24"/>
+          <w:szCs w:val="24"/>
+        </w:rPr>
+        <w:lastRenderedPageBreak/>
+        <w:t xml:space="preserve">2.2.1 </w:t>
+      </w:r>
+      <w:r>
+        <w:rPr>
+          <w:rFonts w:ascii="Arial" w:hAnsi="Arial" w:cs="Arial" w:hint="eastAsia"/>
+          <w:b/>
+          <w:bCs/>
+          <w:sz w:val="24"/>
+          <w:szCs w:val="24"/>
+        </w:rPr>
+        <w:t>Version 1</w:t>
       </w:r>
     </w:p>
     <w:p>
@@ -1072,9 +1668,9 @@
         <w:pStyle w:val="a9"/>
         <w:numPr>
           <w:ilvl w:val="0"/>
-          <w:numId w:val="9"/>
+          <w:numId w:val="29"/>
         </w:numPr>
-        <w:spacing w:afterLines="50" w:after="156" w:line="360" w:lineRule="auto"/>
+        <w:spacing w:after="50" w:line="360" w:lineRule="auto"/>
         <w:jc w:val="left"/>
         <w:rPr>
           <w:rFonts w:ascii="Arial" w:hAnsi="Arial" w:cs="Arial"/>
@@ -1088,26 +1684,173 @@
           <w:sz w:val="24"/>
           <w:szCs w:val="24"/>
         </w:rPr>
-        <w:t xml:space="preserve">Inline </w:t>
+        <w:t>Supplemented the kernel code based on the Java logic.</w:t>
+      </w:r>
+    </w:p>
+    <w:p>
+      <w:pPr>
+        <w:pStyle w:val="a9"/>
+        <w:numPr>
+          <w:ilvl w:val="0"/>
+          <w:numId w:val="29"/>
+        </w:numPr>
+        <w:spacing w:after="50" w:line="360" w:lineRule="auto"/>
+        <w:jc w:val="left"/>
+        <w:rPr>
+          <w:rFonts w:ascii="Arial" w:hAnsi="Arial" w:cs="Arial"/>
+          <w:sz w:val="24"/>
+          <w:szCs w:val="24"/>
+        </w:rPr>
+      </w:pPr>
+      <w:r>
+        <w:rPr>
+          <w:rFonts w:ascii="Arial" w:hAnsi="Arial" w:cs="Arial"/>
+          <w:sz w:val="24"/>
+          <w:szCs w:val="24"/>
+        </w:rPr>
+        <w:t xml:space="preserve">Implemented memory object sharing in the </w:t>
+      </w:r>
+      <w:proofErr w:type="gramStart"/>
+      <w:r>
+        <w:rPr>
+          <w:rFonts w:ascii="Arial" w:hAnsi="Arial" w:cs="Arial"/>
+          <w:i/>
+          <w:iCs/>
+          <w:sz w:val="24"/>
+          <w:szCs w:val="24"/>
+        </w:rPr>
+        <w:t>processPhotoOpenCL(</w:t>
+      </w:r>
+      <w:proofErr w:type="gramEnd"/>
+      <w:r>
+        <w:rPr>
+          <w:rFonts w:ascii="Arial" w:hAnsi="Arial" w:cs="Arial"/>
+          <w:i/>
+          <w:iCs/>
+          <w:sz w:val="24"/>
+          <w:szCs w:val="24"/>
+        </w:rPr>
+        <w:t>)</w:t>
+      </w:r>
+      <w:r>
+        <w:rPr>
+          <w:rFonts w:ascii="Arial" w:hAnsi="Arial" w:cs="Arial"/>
+          <w:sz w:val="24"/>
+          <w:szCs w:val="24"/>
+        </w:rPr>
+        <w:t xml:space="preserve"> method.</w:t>
+      </w:r>
+    </w:p>
+    <w:p>
+      <w:pPr>
+        <w:spacing w:after="50" w:line="360" w:lineRule="auto"/>
+        <w:rPr>
+          <w:rFonts w:ascii="Arial" w:hAnsi="Arial" w:cs="Arial"/>
+          <w:b/>
+          <w:bCs/>
+          <w:sz w:val="24"/>
+          <w:szCs w:val="24"/>
+        </w:rPr>
+      </w:pPr>
+      <w:r>
+        <w:rPr>
+          <w:rFonts w:ascii="Arial" w:hAnsi="Arial" w:cs="Arial" w:hint="eastAsia"/>
+          <w:b/>
+          <w:bCs/>
+          <w:sz w:val="24"/>
+          <w:szCs w:val="24"/>
+        </w:rPr>
+        <w:t>2.2.</w:t>
+      </w:r>
+      <w:r>
+        <w:rPr>
+          <w:rFonts w:ascii="Arial" w:hAnsi="Arial" w:cs="Arial" w:hint="eastAsia"/>
+          <w:b/>
+          <w:bCs/>
+          <w:sz w:val="24"/>
+          <w:szCs w:val="24"/>
+        </w:rPr>
+        <w:t>2</w:t>
+      </w:r>
+      <w:r>
+        <w:rPr>
+          <w:rFonts w:ascii="Arial" w:hAnsi="Arial" w:cs="Arial" w:hint="eastAsia"/>
+          <w:b/>
+          <w:bCs/>
+          <w:sz w:val="24"/>
+          <w:szCs w:val="24"/>
+        </w:rPr>
+        <w:t xml:space="preserve"> </w:t>
+      </w:r>
+      <w:r>
+        <w:rPr>
+          <w:rFonts w:ascii="Arial" w:hAnsi="Arial" w:cs="Arial" w:hint="eastAsia"/>
+          <w:b/>
+          <w:bCs/>
+          <w:sz w:val="24"/>
+          <w:szCs w:val="24"/>
+        </w:rPr>
+        <w:t>V</w:t>
+      </w:r>
+      <w:r>
+        <w:rPr>
+          <w:rFonts w:ascii="Arial" w:hAnsi="Arial" w:cs="Arial" w:hint="eastAsia"/>
+          <w:b/>
+          <w:bCs/>
+          <w:sz w:val="24"/>
+          <w:szCs w:val="24"/>
+        </w:rPr>
+        <w:t xml:space="preserve">ersion </w:t>
+      </w:r>
+      <w:r>
+        <w:rPr>
+          <w:rFonts w:ascii="Arial" w:hAnsi="Arial" w:cs="Arial" w:hint="eastAsia"/>
+          <w:b/>
+          <w:bCs/>
+          <w:sz w:val="24"/>
+          <w:szCs w:val="24"/>
+        </w:rPr>
+        <w:t>2</w:t>
+      </w:r>
+    </w:p>
+    <w:p>
+      <w:pPr>
+        <w:spacing w:after="50" w:line="360" w:lineRule="auto"/>
+        <w:jc w:val="left"/>
+        <w:rPr>
+          <w:rFonts w:ascii="Arial" w:hAnsi="Arial" w:cs="Arial"/>
+          <w:sz w:val="24"/>
+          <w:szCs w:val="24"/>
+        </w:rPr>
+      </w:pPr>
+      <w:r>
+        <w:rPr>
+          <w:rFonts w:ascii="Arial" w:hAnsi="Arial" w:cs="Arial"/>
+          <w:sz w:val="24"/>
+          <w:szCs w:val="24"/>
+        </w:rPr>
+        <w:t xml:space="preserve">Optimize </w:t>
       </w:r>
       <w:proofErr w:type="spellStart"/>
       <w:proofErr w:type="gramStart"/>
       <w:r>
         <w:rPr>
           <w:rFonts w:ascii="Arial" w:hAnsi="Arial" w:cs="Arial"/>
-          <w:sz w:val="24"/>
-          <w:szCs w:val="24"/>
-          <w:u w:val="single"/>
-        </w:rPr>
-        <w:t>colourValue</w:t>
+          <w:i/>
+          <w:iCs/>
+          <w:sz w:val="24"/>
+          <w:szCs w:val="24"/>
+        </w:rPr>
+        <w:t>sobelEdgeDetect</w:t>
       </w:r>
       <w:proofErr w:type="spellEnd"/>
       <w:r>
         <w:rPr>
           <w:rFonts w:ascii="Arial" w:hAnsi="Arial" w:cs="Arial"/>
-          <w:sz w:val="24"/>
-          <w:szCs w:val="24"/>
-          <w:u w:val="single"/>
+          <w:i/>
+          <w:iCs/>
+          <w:sz w:val="24"/>
+          <w:szCs w:val="24"/>
         </w:rPr>
         <w:t>(</w:t>
       </w:r>
@@ -1115,9 +1858,10 @@
       <w:r>
         <w:rPr>
           <w:rFonts w:ascii="Arial" w:hAnsi="Arial" w:cs="Arial"/>
-          <w:sz w:val="24"/>
-          <w:szCs w:val="24"/>
-          <w:u w:val="single"/>
+          <w:i/>
+          <w:iCs/>
+          <w:sz w:val="24"/>
+          <w:szCs w:val="24"/>
         </w:rPr>
         <w:t>)</w:t>
       </w:r>
@@ -1127,87 +1871,39 @@
           <w:sz w:val="24"/>
           <w:szCs w:val="24"/>
         </w:rPr>
-        <w:t xml:space="preserve"> computation</w:t>
-      </w:r>
-    </w:p>
-    <w:p>
-      <w:pPr>
-        <w:spacing w:after="50" w:line="360" w:lineRule="auto"/>
-        <w:ind w:left="360"/>
-        <w:jc w:val="left"/>
-        <w:rPr>
-          <w:rFonts w:ascii="Arial" w:hAnsi="Arial" w:cs="Arial"/>
-          <w:sz w:val="24"/>
-          <w:szCs w:val="24"/>
-        </w:rPr>
-      </w:pPr>
-      <w:r>
-        <w:rPr>
-          <w:rFonts w:ascii="Arial" w:hAnsi="Arial" w:cs="Arial"/>
-          <w:sz w:val="24"/>
-          <w:szCs w:val="24"/>
-        </w:rPr>
-        <w:t xml:space="preserve">Instead of calling </w:t>
+        <w:t xml:space="preserve"> and </w:t>
       </w:r>
       <w:proofErr w:type="spellStart"/>
       <w:proofErr w:type="gramStart"/>
       <w:r>
         <w:rPr>
           <w:rFonts w:ascii="Arial" w:hAnsi="Arial" w:cs="Arial"/>
-          <w:sz w:val="24"/>
-          <w:szCs w:val="24"/>
-          <w:u w:val="single"/>
-        </w:rPr>
-        <w:t>colourValue</w:t>
+          <w:i/>
+          <w:iCs/>
+          <w:sz w:val="24"/>
+          <w:szCs w:val="24"/>
+        </w:rPr>
+        <w:t>mergeMask</w:t>
       </w:r>
       <w:proofErr w:type="spellEnd"/>
       <w:r>
         <w:rPr>
           <w:rFonts w:ascii="Arial" w:hAnsi="Arial" w:cs="Arial"/>
-          <w:sz w:val="24"/>
-          <w:szCs w:val="24"/>
-          <w:u w:val="single"/>
+          <w:i/>
+          <w:iCs/>
+          <w:sz w:val="24"/>
+          <w:szCs w:val="24"/>
         </w:rPr>
         <w:t>(</w:t>
       </w:r>
-      <w:proofErr w:type="spellStart"/>
       <w:proofErr w:type="gramEnd"/>
       <w:r>
         <w:rPr>
           <w:rFonts w:ascii="Arial" w:hAnsi="Arial" w:cs="Arial"/>
-          <w:sz w:val="24"/>
-          <w:szCs w:val="24"/>
-          <w:u w:val="single"/>
-        </w:rPr>
-        <w:t>rgb</w:t>
-      </w:r>
-      <w:proofErr w:type="spellEnd"/>
-      <w:r>
-        <w:rPr>
-          <w:rFonts w:ascii="Arial" w:hAnsi="Arial" w:cs="Arial"/>
-          <w:sz w:val="24"/>
-          <w:szCs w:val="24"/>
-          <w:u w:val="single"/>
-        </w:rPr>
-        <w:t xml:space="preserve">, </w:t>
-      </w:r>
-      <w:proofErr w:type="spellStart"/>
-      <w:r>
-        <w:rPr>
-          <w:rFonts w:ascii="Arial" w:hAnsi="Arial" w:cs="Arial"/>
-          <w:sz w:val="24"/>
-          <w:szCs w:val="24"/>
-          <w:u w:val="single"/>
-        </w:rPr>
-        <w:t>colour</w:t>
-      </w:r>
-      <w:proofErr w:type="spellEnd"/>
-      <w:r>
-        <w:rPr>
-          <w:rFonts w:ascii="Arial" w:hAnsi="Arial" w:cs="Arial"/>
-          <w:sz w:val="24"/>
-          <w:szCs w:val="24"/>
-          <w:u w:val="single"/>
+          <w:i/>
+          <w:iCs/>
+          <w:sz w:val="24"/>
+          <w:szCs w:val="24"/>
         </w:rPr>
         <w:t>)</w:t>
       </w:r>
@@ -1217,68 +1913,27 @@
           <w:sz w:val="24"/>
           <w:szCs w:val="24"/>
         </w:rPr>
-        <w:t>, directly apply bit shifting and masking.</w:t>
-      </w:r>
-    </w:p>
-    <w:p>
-      <w:pPr>
-        <w:spacing w:afterLines="50" w:after="156" w:line="360" w:lineRule="auto"/>
-        <w:jc w:val="left"/>
-        <w:rPr>
-          <w:rFonts w:ascii="Arial" w:hAnsi="Arial" w:cs="Arial"/>
-          <w:b/>
-          <w:bCs/>
-          <w:sz w:val="24"/>
-          <w:szCs w:val="24"/>
-        </w:rPr>
-      </w:pPr>
-      <w:r>
-        <w:rPr>
-          <w:rFonts w:ascii="Arial" w:hAnsi="Arial" w:cs="Arial"/>
-          <w:b/>
-          <w:bCs/>
-          <w:sz w:val="24"/>
-          <w:szCs w:val="24"/>
-        </w:rPr>
-        <w:lastRenderedPageBreak/>
-        <w:t>2.1.2 Optimization point 2</w:t>
-      </w:r>
-    </w:p>
-    <w:p>
-      <w:pPr>
-        <w:spacing w:afterLines="50" w:after="156" w:line="360" w:lineRule="auto"/>
-        <w:jc w:val="left"/>
-        <w:rPr>
-          <w:rFonts w:ascii="Arial" w:hAnsi="Arial" w:cs="Arial"/>
-          <w:sz w:val="24"/>
-          <w:szCs w:val="24"/>
-        </w:rPr>
-      </w:pPr>
-      <w:r>
-        <w:rPr>
-          <w:rFonts w:ascii="Arial" w:hAnsi="Arial" w:cs="Arial"/>
-          <w:sz w:val="24"/>
-          <w:szCs w:val="24"/>
-        </w:rPr>
-        <w:t xml:space="preserve">Optimize </w:t>
+        <w:t xml:space="preserve"> by using </w:t>
       </w:r>
       <w:proofErr w:type="gramStart"/>
       <w:r>
         <w:rPr>
           <w:rFonts w:ascii="Arial" w:hAnsi="Arial" w:cs="Arial"/>
-          <w:sz w:val="24"/>
-          <w:szCs w:val="24"/>
-          <w:u w:val="single"/>
-        </w:rPr>
-        <w:t>wrap(</w:t>
+          <w:i/>
+          <w:iCs/>
+          <w:sz w:val="24"/>
+          <w:szCs w:val="24"/>
+        </w:rPr>
+        <w:t>select(</w:t>
       </w:r>
       <w:proofErr w:type="gramEnd"/>
       <w:r>
         <w:rPr>
           <w:rFonts w:ascii="Arial" w:hAnsi="Arial" w:cs="Arial"/>
-          <w:sz w:val="24"/>
-          <w:szCs w:val="24"/>
-          <w:u w:val="single"/>
+          <w:i/>
+          <w:iCs/>
+          <w:sz w:val="24"/>
+          <w:szCs w:val="24"/>
         </w:rPr>
         <w:t>)</w:t>
       </w:r>
@@ -1288,23 +1943,7 @@
           <w:sz w:val="24"/>
           <w:szCs w:val="24"/>
         </w:rPr>
-        <w:t xml:space="preserve"> </w:t>
-      </w:r>
-      <w:r>
-        <w:rPr>
-          <w:rFonts w:ascii="Arial" w:hAnsi="Arial" w:cs="Arial" w:hint="eastAsia"/>
-          <w:sz w:val="24"/>
-          <w:szCs w:val="24"/>
-        </w:rPr>
-        <w:t>m</w:t>
-      </w:r>
-      <w:r>
-        <w:rPr>
-          <w:rFonts w:ascii="Arial" w:hAnsi="Arial" w:cs="Arial"/>
-          <w:sz w:val="24"/>
-          <w:szCs w:val="24"/>
-        </w:rPr>
-        <w:t>ethod</w:t>
+        <w:t xml:space="preserve"> to remove conditional assignments</w:t>
       </w:r>
       <w:r>
         <w:rPr>
@@ -1336,7 +1975,93 @@
           <w:sz w:val="24"/>
           <w:szCs w:val="24"/>
         </w:rPr>
-        <w:t>The optimized version uses branchless programming, which avoids unnecessary condition checks, leading to more efficient execution.</w:t>
+        <w:t>In GPU computing, conditional statements (</w:t>
+      </w:r>
+      <w:r>
+        <w:rPr>
+          <w:rFonts w:ascii="Arial" w:hAnsi="Arial" w:cs="Arial"/>
+          <w:i/>
+          <w:iCs/>
+          <w:sz w:val="24"/>
+          <w:szCs w:val="24"/>
+        </w:rPr>
+        <w:t>if</w:t>
+      </w:r>
+      <w:r>
+        <w:rPr>
+          <w:rFonts w:ascii="Arial" w:hAnsi="Arial" w:cs="Arial"/>
+          <w:sz w:val="24"/>
+          <w:szCs w:val="24"/>
+        </w:rPr>
+        <w:t xml:space="preserve"> statements or </w:t>
+      </w:r>
+      <w:proofErr w:type="gramStart"/>
+      <w:r>
+        <w:rPr>
+          <w:rFonts w:ascii="Arial" w:hAnsi="Arial" w:cs="Arial"/>
+          <w:sz w:val="24"/>
+          <w:szCs w:val="24"/>
+        </w:rPr>
+        <w:t xml:space="preserve">the </w:t>
+      </w:r>
+      <w:r>
+        <w:rPr>
+          <w:rFonts w:ascii="Arial" w:hAnsi="Arial" w:cs="Arial"/>
+          <w:i/>
+          <w:iCs/>
+          <w:sz w:val="24"/>
+          <w:szCs w:val="24"/>
+        </w:rPr>
+        <w:t>?</w:t>
+      </w:r>
+      <w:proofErr w:type="gramEnd"/>
+      <w:r>
+        <w:rPr>
+          <w:rFonts w:ascii="Arial" w:hAnsi="Arial" w:cs="Arial"/>
+          <w:i/>
+          <w:iCs/>
+          <w:sz w:val="24"/>
+          <w:szCs w:val="24"/>
+        </w:rPr>
+        <w:t xml:space="preserve"> :</w:t>
+      </w:r>
+      <w:r>
+        <w:rPr>
+          <w:rFonts w:ascii="Arial" w:hAnsi="Arial" w:cs="Arial"/>
+          <w:sz w:val="24"/>
+          <w:szCs w:val="24"/>
+        </w:rPr>
+        <w:t xml:space="preserve"> operator) can cause branching, which reduces parallel computing efficiency. This happens because different threads execute different paths, leading to thread synchronization overhead. The </w:t>
+      </w:r>
+      <w:proofErr w:type="gramStart"/>
+      <w:r>
+        <w:rPr>
+          <w:rFonts w:ascii="Arial" w:hAnsi="Arial" w:cs="Arial"/>
+          <w:i/>
+          <w:iCs/>
+          <w:sz w:val="24"/>
+          <w:szCs w:val="24"/>
+        </w:rPr>
+        <w:t>select(</w:t>
+      </w:r>
+      <w:proofErr w:type="gramEnd"/>
+      <w:r>
+        <w:rPr>
+          <w:rFonts w:ascii="Arial" w:hAnsi="Arial" w:cs="Arial"/>
+          <w:i/>
+          <w:iCs/>
+          <w:sz w:val="24"/>
+          <w:szCs w:val="24"/>
+        </w:rPr>
+        <w:t>)</w:t>
+      </w:r>
+      <w:r>
+        <w:rPr>
+          <w:rFonts w:ascii="Arial" w:hAnsi="Arial" w:cs="Arial"/>
+          <w:sz w:val="24"/>
+          <w:szCs w:val="24"/>
+        </w:rPr>
+        <w:t xml:space="preserve"> function can be optimized by the OpenCL compiler into bitwise operations or SIMD instructions, reducing the overhead of conditional jumps.</w:t>
       </w:r>
     </w:p>
     <w:p>
@@ -1360,109 +2085,28 @@
           <w:sz w:val="24"/>
           <w:szCs w:val="24"/>
         </w:rPr>
-        <w:t>Branching (</w:t>
-      </w:r>
-      <w:r>
-        <w:rPr>
-          <w:rFonts w:ascii="Arial" w:hAnsi="Arial" w:cs="Arial"/>
-          <w:sz w:val="24"/>
-          <w:szCs w:val="24"/>
-        </w:rPr>
-        <w:t>if-else</w:t>
-      </w:r>
-      <w:r>
-        <w:rPr>
-          <w:rFonts w:ascii="Arial" w:hAnsi="Arial" w:cs="Arial"/>
-          <w:sz w:val="24"/>
-          <w:szCs w:val="24"/>
-        </w:rPr>
-        <w:t xml:space="preserve">) can disrupt this pipeline, whereas </w:t>
-      </w:r>
-      <w:proofErr w:type="spellStart"/>
-      <w:proofErr w:type="gramStart"/>
-      <w:r>
-        <w:rPr>
-          <w:rFonts w:ascii="Arial" w:hAnsi="Arial" w:cs="Arial"/>
-          <w:sz w:val="24"/>
-          <w:szCs w:val="24"/>
-        </w:rPr>
-        <w:t>Math.max</w:t>
-      </w:r>
-      <w:proofErr w:type="spellEnd"/>
-      <w:r>
-        <w:rPr>
-          <w:rFonts w:ascii="Arial" w:hAnsi="Arial" w:cs="Arial"/>
-          <w:sz w:val="24"/>
-          <w:szCs w:val="24"/>
-        </w:rPr>
-        <w:t>(</w:t>
-      </w:r>
-      <w:proofErr w:type="gramEnd"/>
-      <w:r>
-        <w:rPr>
-          <w:rFonts w:ascii="Arial" w:hAnsi="Arial" w:cs="Arial"/>
-          <w:sz w:val="24"/>
-          <w:szCs w:val="24"/>
-        </w:rPr>
-        <w:t>)</w:t>
-      </w:r>
-      <w:r>
-        <w:rPr>
-          <w:rFonts w:ascii="Arial" w:hAnsi="Arial" w:cs="Arial"/>
-          <w:sz w:val="24"/>
-          <w:szCs w:val="24"/>
-        </w:rPr>
-        <w:t xml:space="preserve"> and </w:t>
-      </w:r>
-      <w:proofErr w:type="spellStart"/>
-      <w:proofErr w:type="gramStart"/>
-      <w:r>
-        <w:rPr>
-          <w:rFonts w:ascii="Arial" w:hAnsi="Arial" w:cs="Arial"/>
-          <w:sz w:val="24"/>
-          <w:szCs w:val="24"/>
-        </w:rPr>
-        <w:t>Math.min</w:t>
-      </w:r>
-      <w:proofErr w:type="spellEnd"/>
-      <w:r>
-        <w:rPr>
-          <w:rFonts w:ascii="Arial" w:hAnsi="Arial" w:cs="Arial"/>
-          <w:sz w:val="24"/>
-          <w:szCs w:val="24"/>
-        </w:rPr>
-        <w:t>(</w:t>
-      </w:r>
-      <w:proofErr w:type="gramEnd"/>
-      <w:r>
-        <w:rPr>
-          <w:rFonts w:ascii="Arial" w:hAnsi="Arial" w:cs="Arial"/>
-          <w:sz w:val="24"/>
-          <w:szCs w:val="24"/>
-        </w:rPr>
-        <w:t>)</w:t>
-      </w:r>
-      <w:r>
-        <w:rPr>
-          <w:rFonts w:ascii="Arial" w:hAnsi="Arial" w:cs="Arial"/>
-          <w:sz w:val="24"/>
-          <w:szCs w:val="24"/>
-        </w:rPr>
-        <w:t xml:space="preserve"> are single-cycle operations that allow smooth execution.</w:t>
-      </w:r>
-      <w:r>
-        <w:rPr>
-          <w:rFonts w:ascii="Arial" w:hAnsi="Arial" w:cs="Arial"/>
-          <w:sz w:val="24"/>
-          <w:szCs w:val="24"/>
-        </w:rPr>
-        <w:t xml:space="preserve"> These two methods can be vectorized efficiently, improving overall throughput.</w:t>
+        <w:t xml:space="preserve">Speedup: </w:t>
+      </w:r>
+      <w:r>
+        <w:rPr>
+          <w:rFonts w:ascii="Arial" w:hAnsi="Arial" w:cs="Arial"/>
+          <w:sz w:val="24"/>
+          <w:szCs w:val="24"/>
+        </w:rPr>
+        <w:t>9.69</w:t>
+      </w:r>
+      <w:r>
+        <w:rPr>
+          <w:rFonts w:ascii="Arial" w:hAnsi="Arial" w:cs="Arial"/>
+          <w:sz w:val="24"/>
+          <w:szCs w:val="24"/>
+        </w:rPr>
+        <w:t>% improvement</w:t>
       </w:r>
     </w:p>
     <w:p>
       <w:pPr>
-        <w:spacing w:afterLines="50" w:after="156" w:line="360" w:lineRule="auto"/>
-        <w:jc w:val="left"/>
+        <w:spacing w:after="50" w:line="360" w:lineRule="auto"/>
         <w:rPr>
           <w:rFonts w:ascii="Arial" w:hAnsi="Arial" w:cs="Arial"/>
           <w:b/>
@@ -1471,16 +2115,6 @@
           <w:szCs w:val="24"/>
         </w:rPr>
       </w:pPr>
-      <w:r>
-        <w:rPr>
-          <w:rFonts w:ascii="Arial" w:hAnsi="Arial" w:cs="Arial"/>
-          <w:b/>
-          <w:bCs/>
-          <w:sz w:val="24"/>
-          <w:szCs w:val="24"/>
-        </w:rPr>
-        <w:t>2.</w:t>
-      </w:r>
       <w:r>
         <w:rPr>
           <w:rFonts w:ascii="Arial" w:hAnsi="Arial" w:cs="Arial" w:hint="eastAsia"/>
@@ -1489,17 +2123,7 @@
           <w:sz w:val="24"/>
           <w:szCs w:val="24"/>
         </w:rPr>
-        <w:t>2</w:t>
-      </w:r>
-      <w:r>
-        <w:rPr>
-          <w:rFonts w:ascii="Arial" w:hAnsi="Arial" w:cs="Arial"/>
-          <w:b/>
-          <w:bCs/>
-          <w:sz w:val="24"/>
-          <w:szCs w:val="24"/>
-        </w:rPr>
-        <w:t xml:space="preserve"> </w:t>
+        <w:t>2.2.</w:t>
       </w:r>
       <w:r>
         <w:rPr>
@@ -1509,17 +2133,7 @@
           <w:sz w:val="24"/>
           <w:szCs w:val="24"/>
         </w:rPr>
-        <w:t>G</w:t>
-      </w:r>
-      <w:r>
-        <w:rPr>
-          <w:rFonts w:ascii="Arial" w:hAnsi="Arial" w:cs="Arial"/>
-          <w:b/>
-          <w:bCs/>
-          <w:sz w:val="24"/>
-          <w:szCs w:val="24"/>
-        </w:rPr>
-        <w:t xml:space="preserve">PU version using </w:t>
+        <w:t>3</w:t>
       </w:r>
       <w:r>
         <w:rPr>
@@ -1529,20 +2143,8 @@
           <w:sz w:val="24"/>
           <w:szCs w:val="24"/>
         </w:rPr>
-        <w:t>OpenCL</w:t>
-      </w:r>
-    </w:p>
-    <w:p>
-      <w:pPr>
-        <w:spacing w:after="50" w:line="360" w:lineRule="auto"/>
-        <w:rPr>
-          <w:rFonts w:ascii="Arial" w:hAnsi="Arial" w:cs="Arial"/>
-          <w:b/>
-          <w:bCs/>
-          <w:sz w:val="24"/>
-          <w:szCs w:val="24"/>
-        </w:rPr>
-      </w:pPr>
+        <w:t xml:space="preserve"> </w:t>
+      </w:r>
       <w:r>
         <w:rPr>
           <w:rFonts w:ascii="Arial" w:hAnsi="Arial" w:cs="Arial" w:hint="eastAsia"/>
@@ -1551,7 +2153,7 @@
           <w:sz w:val="24"/>
           <w:szCs w:val="24"/>
         </w:rPr>
-        <w:t xml:space="preserve">2.2.1 </w:t>
+        <w:t>V</w:t>
       </w:r>
       <w:r>
         <w:rPr>
@@ -1561,7 +2163,17 @@
           <w:sz w:val="24"/>
           <w:szCs w:val="24"/>
         </w:rPr>
-        <w:t>Optimized version 1</w:t>
+        <w:t xml:space="preserve">ersion </w:t>
+      </w:r>
+      <w:r>
+        <w:rPr>
+          <w:rFonts w:ascii="Arial" w:hAnsi="Arial" w:cs="Arial" w:hint="eastAsia"/>
+          <w:b/>
+          <w:bCs/>
+          <w:sz w:val="24"/>
+          <w:szCs w:val="24"/>
+        </w:rPr>
+        <w:t>3</w:t>
       </w:r>
     </w:p>
     <w:p>
@@ -1580,16 +2192,89 @@
           <w:sz w:val="24"/>
           <w:szCs w:val="24"/>
         </w:rPr>
-        <w:t xml:space="preserve">Optimize </w:t>
+        <w:t xml:space="preserve">Use </w:t>
+      </w:r>
+      <w:r>
+        <w:rPr>
+          <w:rFonts w:ascii="Arial" w:hAnsi="Arial" w:cs="Arial"/>
+          <w:i/>
+          <w:iCs/>
+          <w:sz w:val="24"/>
+          <w:szCs w:val="24"/>
+        </w:rPr>
+        <w:t>#pragma unroll</w:t>
+      </w:r>
+      <w:r>
+        <w:rPr>
+          <w:rFonts w:ascii="Arial" w:hAnsi="Arial" w:cs="Arial"/>
+          <w:sz w:val="24"/>
+          <w:szCs w:val="24"/>
+        </w:rPr>
+        <w:t xml:space="preserve"> in </w:t>
+      </w:r>
+      <w:proofErr w:type="gramStart"/>
+      <w:r>
+        <w:rPr>
+          <w:rFonts w:ascii="Arial" w:hAnsi="Arial" w:cs="Arial"/>
+          <w:i/>
+          <w:iCs/>
+          <w:sz w:val="24"/>
+          <w:szCs w:val="24"/>
+        </w:rPr>
+        <w:t>convolution(</w:t>
+      </w:r>
+      <w:proofErr w:type="gramEnd"/>
+      <w:r>
+        <w:rPr>
+          <w:rFonts w:ascii="Arial" w:hAnsi="Arial" w:cs="Arial"/>
+          <w:i/>
+          <w:iCs/>
+          <w:sz w:val="24"/>
+          <w:szCs w:val="24"/>
+        </w:rPr>
+        <w:t>)</w:t>
+      </w:r>
+      <w:r>
+        <w:rPr>
+          <w:rFonts w:ascii="Arial" w:hAnsi="Arial" w:cs="Arial"/>
+          <w:sz w:val="24"/>
+          <w:szCs w:val="24"/>
+        </w:rPr>
+        <w:t xml:space="preserve"> </w:t>
+      </w:r>
+      <w:r>
+        <w:rPr>
+          <w:rFonts w:ascii="Arial" w:hAnsi="Arial" w:cs="Arial" w:hint="eastAsia"/>
+          <w:sz w:val="24"/>
+          <w:szCs w:val="24"/>
+        </w:rPr>
+        <w:t>m</w:t>
+      </w:r>
+      <w:r>
+        <w:rPr>
+          <w:rFonts w:ascii="Arial" w:hAnsi="Arial" w:cs="Arial"/>
+          <w:sz w:val="24"/>
+          <w:szCs w:val="24"/>
+        </w:rPr>
+        <w:t>ethod</w:t>
+      </w:r>
+      <w:r>
+        <w:rPr>
+          <w:rFonts w:ascii="Arial" w:hAnsi="Arial" w:cs="Arial"/>
+          <w:sz w:val="24"/>
+          <w:szCs w:val="24"/>
+        </w:rPr>
+        <w:t xml:space="preserve"> and </w:t>
       </w:r>
       <w:proofErr w:type="spellStart"/>
       <w:proofErr w:type="gramStart"/>
       <w:r>
         <w:rPr>
           <w:rFonts w:ascii="Arial" w:hAnsi="Arial" w:cs="Arial"/>
-          <w:sz w:val="24"/>
-          <w:szCs w:val="24"/>
-          <w:u w:val="single"/>
+          <w:i/>
+          <w:iCs/>
+          <w:sz w:val="24"/>
+          <w:szCs w:val="24"/>
         </w:rPr>
         <w:t>sobelEdgeDetect</w:t>
       </w:r>
@@ -1597,9 +2282,10 @@
       <w:r>
         <w:rPr>
           <w:rFonts w:ascii="Arial" w:hAnsi="Arial" w:cs="Arial"/>
-          <w:sz w:val="24"/>
-          <w:szCs w:val="24"/>
-          <w:u w:val="single"/>
+          <w:i/>
+          <w:iCs/>
+          <w:sz w:val="24"/>
+          <w:szCs w:val="24"/>
         </w:rPr>
         <w:t>(</w:t>
       </w:r>
@@ -1607,9 +2293,10 @@
       <w:r>
         <w:rPr>
           <w:rFonts w:ascii="Arial" w:hAnsi="Arial" w:cs="Arial"/>
-          <w:sz w:val="24"/>
-          <w:szCs w:val="24"/>
-          <w:u w:val="single"/>
+          <w:i/>
+          <w:iCs/>
+          <w:sz w:val="24"/>
+          <w:szCs w:val="24"/>
         </w:rPr>
         <w:t>)</w:t>
       </w:r>
@@ -1619,74 +2306,39 @@
           <w:sz w:val="24"/>
           <w:szCs w:val="24"/>
         </w:rPr>
-        <w:t xml:space="preserve"> and </w:t>
-      </w:r>
-      <w:proofErr w:type="spellStart"/>
-      <w:proofErr w:type="gramStart"/>
-      <w:r>
-        <w:rPr>
-          <w:rFonts w:ascii="Arial" w:hAnsi="Arial" w:cs="Arial"/>
-          <w:sz w:val="24"/>
-          <w:szCs w:val="24"/>
-          <w:u w:val="single"/>
-        </w:rPr>
-        <w:t>mergeMask</w:t>
-      </w:r>
-      <w:proofErr w:type="spellEnd"/>
-      <w:r>
-        <w:rPr>
-          <w:rFonts w:ascii="Arial" w:hAnsi="Arial" w:cs="Arial"/>
-          <w:sz w:val="24"/>
-          <w:szCs w:val="24"/>
-          <w:u w:val="single"/>
-        </w:rPr>
-        <w:t>(</w:t>
-      </w:r>
-      <w:proofErr w:type="gramEnd"/>
-      <w:r>
-        <w:rPr>
-          <w:rFonts w:ascii="Arial" w:hAnsi="Arial" w:cs="Arial"/>
-          <w:sz w:val="24"/>
-          <w:szCs w:val="24"/>
-          <w:u w:val="single"/>
-        </w:rPr>
-        <w:t>)</w:t>
-      </w:r>
-      <w:r>
-        <w:rPr>
-          <w:rFonts w:ascii="Arial" w:hAnsi="Arial" w:cs="Arial"/>
-          <w:sz w:val="24"/>
-          <w:szCs w:val="24"/>
-        </w:rPr>
-        <w:t xml:space="preserve"> by using </w:t>
-      </w:r>
-      <w:proofErr w:type="gramStart"/>
-      <w:r>
-        <w:rPr>
-          <w:rFonts w:ascii="Arial" w:hAnsi="Arial" w:cs="Arial"/>
-          <w:sz w:val="24"/>
-          <w:szCs w:val="24"/>
-          <w:u w:val="single"/>
-        </w:rPr>
-        <w:t>select(</w:t>
-      </w:r>
-      <w:proofErr w:type="gramEnd"/>
-      <w:r>
-        <w:rPr>
-          <w:rFonts w:ascii="Arial" w:hAnsi="Arial" w:cs="Arial"/>
-          <w:sz w:val="24"/>
-          <w:szCs w:val="24"/>
-          <w:u w:val="single"/>
-        </w:rPr>
-        <w:t>)</w:t>
-      </w:r>
-      <w:r>
-        <w:rPr>
-          <w:rFonts w:ascii="Arial" w:hAnsi="Arial" w:cs="Arial"/>
-          <w:sz w:val="24"/>
-          <w:szCs w:val="24"/>
-        </w:rPr>
-        <w:t xml:space="preserve"> to remove conditional assignments</w:t>
+        <w:t xml:space="preserve"> </w:t>
+      </w:r>
+      <w:r>
+        <w:rPr>
+          <w:rFonts w:ascii="Arial" w:hAnsi="Arial" w:cs="Arial" w:hint="eastAsia"/>
+          <w:sz w:val="24"/>
+          <w:szCs w:val="24"/>
+        </w:rPr>
+        <w:t>m</w:t>
+      </w:r>
+      <w:r>
+        <w:rPr>
+          <w:rFonts w:ascii="Arial" w:hAnsi="Arial" w:cs="Arial"/>
+          <w:sz w:val="24"/>
+          <w:szCs w:val="24"/>
+        </w:rPr>
+        <w:t>ethod</w:t>
+      </w:r>
+      <w:r>
+        <w:rPr>
+          <w:rFonts w:ascii="Arial" w:hAnsi="Arial" w:cs="Arial" w:hint="eastAsia"/>
+          <w:sz w:val="24"/>
+          <w:szCs w:val="24"/>
+        </w:rPr>
+        <w:t xml:space="preserve"> </w:t>
+      </w:r>
+      <w:r>
+        <w:rPr>
+          <w:rFonts w:ascii="Arial" w:hAnsi="Arial" w:cs="Arial"/>
+          <w:sz w:val="24"/>
+          <w:szCs w:val="24"/>
+        </w:rPr>
+        <w:t>to enable loop unrolling</w:t>
       </w:r>
       <w:r>
         <w:rPr>
@@ -1718,83 +2370,23 @@
           <w:sz w:val="24"/>
           <w:szCs w:val="24"/>
         </w:rPr>
-        <w:t>In GPU computing, conditional statements (</w:t>
-      </w:r>
-      <w:r>
-        <w:rPr>
-          <w:rFonts w:ascii="Arial" w:hAnsi="Arial" w:cs="Arial"/>
-          <w:sz w:val="24"/>
-          <w:szCs w:val="24"/>
-        </w:rPr>
-        <w:t>if</w:t>
-      </w:r>
-      <w:r>
-        <w:rPr>
-          <w:rFonts w:ascii="Arial" w:hAnsi="Arial" w:cs="Arial"/>
-          <w:sz w:val="24"/>
-          <w:szCs w:val="24"/>
-        </w:rPr>
-        <w:t xml:space="preserve"> statements or </w:t>
-      </w:r>
-      <w:proofErr w:type="gramStart"/>
-      <w:r>
-        <w:rPr>
-          <w:rFonts w:ascii="Arial" w:hAnsi="Arial" w:cs="Arial"/>
-          <w:sz w:val="24"/>
-          <w:szCs w:val="24"/>
-        </w:rPr>
-        <w:t xml:space="preserve">the </w:t>
-      </w:r>
-      <w:r>
-        <w:rPr>
-          <w:rFonts w:ascii="Arial" w:hAnsi="Arial" w:cs="Arial"/>
-          <w:sz w:val="24"/>
-          <w:szCs w:val="24"/>
-        </w:rPr>
-        <w:t>?</w:t>
-      </w:r>
-      <w:proofErr w:type="gramEnd"/>
-      <w:r>
-        <w:rPr>
-          <w:rFonts w:ascii="Arial" w:hAnsi="Arial" w:cs="Arial"/>
-          <w:sz w:val="24"/>
-          <w:szCs w:val="24"/>
-        </w:rPr>
-        <w:t xml:space="preserve"> :</w:t>
-      </w:r>
-      <w:r>
-        <w:rPr>
-          <w:rFonts w:ascii="Arial" w:hAnsi="Arial" w:cs="Arial"/>
-          <w:sz w:val="24"/>
-          <w:szCs w:val="24"/>
-        </w:rPr>
-        <w:t xml:space="preserve"> operator) can cause branching, which reduces parallel computing efficiency. This happens because different threads execute different paths, leading to thread synchronization overhead. The </w:t>
-      </w:r>
-      <w:proofErr w:type="gramStart"/>
-      <w:r>
-        <w:rPr>
-          <w:rFonts w:ascii="Arial" w:hAnsi="Arial" w:cs="Arial"/>
-          <w:sz w:val="24"/>
-          <w:szCs w:val="24"/>
-        </w:rPr>
-        <w:t>select(</w:t>
-      </w:r>
-      <w:proofErr w:type="gramEnd"/>
-      <w:r>
-        <w:rPr>
-          <w:rFonts w:ascii="Arial" w:hAnsi="Arial" w:cs="Arial"/>
-          <w:sz w:val="24"/>
-          <w:szCs w:val="24"/>
-        </w:rPr>
-        <w:t>)</w:t>
-      </w:r>
-      <w:r>
-        <w:rPr>
-          <w:rFonts w:ascii="Arial" w:hAnsi="Arial" w:cs="Arial"/>
-          <w:sz w:val="24"/>
-          <w:szCs w:val="24"/>
-        </w:rPr>
-        <w:t xml:space="preserve"> function can be optimized by the OpenCL compiler into bitwise operations or SIMD instructions, reducing the overhead of conditional jumps.</w:t>
+        <w:t xml:space="preserve">When the loop count is fixed and relatively small (5 and 9), using </w:t>
+      </w:r>
+      <w:r>
+        <w:rPr>
+          <w:rFonts w:ascii="Arial" w:hAnsi="Arial" w:cs="Arial"/>
+          <w:sz w:val="24"/>
+          <w:szCs w:val="24"/>
+        </w:rPr>
+        <w:t>#pragma unroll</w:t>
+      </w:r>
+      <w:r>
+        <w:rPr>
+          <w:rFonts w:ascii="Arial" w:hAnsi="Arial" w:cs="Arial"/>
+          <w:sz w:val="24"/>
+          <w:szCs w:val="24"/>
+        </w:rPr>
+        <w:t xml:space="preserve"> can effectively reduce branching and loop control overhead.</w:t>
       </w:r>
     </w:p>
     <w:p>
@@ -1826,7 +2418,7 @@
           <w:sz w:val="24"/>
           <w:szCs w:val="24"/>
         </w:rPr>
-        <w:t>9.69</w:t>
+        <w:t>9.90</w:t>
       </w:r>
       <w:r>
         <w:rPr>
@@ -1840,6 +2432,7 @@
     <w:p>
       <w:pPr>
         <w:spacing w:after="50" w:line="360" w:lineRule="auto"/>
+        <w:jc w:val="left"/>
         <w:rPr>
           <w:rFonts w:ascii="Arial" w:hAnsi="Arial" w:cs="Arial"/>
           <w:b/>
@@ -1866,7 +2459,7 @@
           <w:sz w:val="24"/>
           <w:szCs w:val="24"/>
         </w:rPr>
-        <w:t>2</w:t>
+        <w:t>4</w:t>
       </w:r>
       <w:r>
         <w:rPr>
@@ -1886,7 +2479,27 @@
           <w:sz w:val="24"/>
           <w:szCs w:val="24"/>
         </w:rPr>
-        <w:t>Optimized version 2</w:t>
+        <w:t>V</w:t>
+      </w:r>
+      <w:r>
+        <w:rPr>
+          <w:rFonts w:ascii="Arial" w:hAnsi="Arial" w:cs="Arial" w:hint="eastAsia"/>
+          <w:b/>
+          <w:bCs/>
+          <w:sz w:val="24"/>
+          <w:szCs w:val="24"/>
+        </w:rPr>
+        <w:t xml:space="preserve">ersion </w:t>
+      </w:r>
+      <w:r>
+        <w:rPr>
+          <w:rFonts w:ascii="Arial" w:hAnsi="Arial" w:cs="Arial" w:hint="eastAsia"/>
+          <w:b/>
+          <w:bCs/>
+          <w:sz w:val="24"/>
+          <w:szCs w:val="24"/>
+        </w:rPr>
+        <w:t>4</w:t>
       </w:r>
     </w:p>
     <w:p>
@@ -1905,42 +2518,27 @@
           <w:sz w:val="24"/>
           <w:szCs w:val="24"/>
         </w:rPr>
-        <w:t xml:space="preserve">Use </w:t>
-      </w:r>
-      <w:r>
-        <w:rPr>
-          <w:rFonts w:ascii="Arial" w:hAnsi="Arial" w:cs="Arial"/>
-          <w:sz w:val="24"/>
-          <w:szCs w:val="24"/>
-          <w:u w:val="single"/>
-        </w:rPr>
-        <w:t>#pragma unroll</w:t>
-      </w:r>
-      <w:r>
-        <w:rPr>
-          <w:rFonts w:ascii="Arial" w:hAnsi="Arial" w:cs="Arial"/>
-          <w:sz w:val="24"/>
-          <w:szCs w:val="24"/>
-        </w:rPr>
-        <w:t xml:space="preserve"> in </w:t>
+        <w:t xml:space="preserve">Optimize the </w:t>
       </w:r>
       <w:proofErr w:type="gramStart"/>
       <w:r>
         <w:rPr>
           <w:rFonts w:ascii="Arial" w:hAnsi="Arial" w:cs="Arial"/>
-          <w:sz w:val="24"/>
-          <w:szCs w:val="24"/>
-          <w:u w:val="single"/>
-        </w:rPr>
-        <w:t>convolution(</w:t>
+          <w:i/>
+          <w:iCs/>
+          <w:sz w:val="24"/>
+          <w:szCs w:val="24"/>
+        </w:rPr>
+        <w:t>processPhotoOpenCL(</w:t>
       </w:r>
       <w:proofErr w:type="gramEnd"/>
       <w:r>
         <w:rPr>
           <w:rFonts w:ascii="Arial" w:hAnsi="Arial" w:cs="Arial"/>
-          <w:sz w:val="24"/>
-          <w:szCs w:val="24"/>
-          <w:u w:val="single"/>
+          <w:i/>
+          <w:iCs/>
+          <w:sz w:val="24"/>
+          <w:szCs w:val="24"/>
         </w:rPr>
         <w:t>)</w:t>
       </w:r>
@@ -1958,16 +2556,28 @@
           <w:sz w:val="24"/>
           <w:szCs w:val="24"/>
         </w:rPr>
-        <w:t>m</w:t>
-      </w:r>
-      <w:r>
-        <w:rPr>
-          <w:rFonts w:ascii="Arial" w:hAnsi="Arial" w:cs="Arial"/>
-          <w:sz w:val="24"/>
-          <w:szCs w:val="24"/>
-        </w:rPr>
-        <w:t>ethod</w:t>
-      </w:r>
+        <w:t>method</w:t>
+      </w:r>
+      <w:r>
+        <w:rPr>
+          <w:rFonts w:ascii="Arial" w:hAnsi="Arial" w:cs="Arial"/>
+          <w:sz w:val="24"/>
+          <w:szCs w:val="24"/>
+        </w:rPr>
+        <w:t xml:space="preserve"> by setting up two command queues to parallelize the execution of </w:t>
+      </w:r>
+      <w:proofErr w:type="spellStart"/>
+      <w:r>
+        <w:rPr>
+          <w:rFonts w:ascii="Arial" w:hAnsi="Arial" w:cs="Arial"/>
+          <w:i/>
+          <w:iCs/>
+          <w:sz w:val="24"/>
+          <w:szCs w:val="24"/>
+        </w:rPr>
+        <w:t>sobelKernel</w:t>
+      </w:r>
+      <w:proofErr w:type="spellEnd"/>
       <w:r>
         <w:rPr>
           <w:rFonts w:ascii="Arial" w:hAnsi="Arial" w:cs="Arial"/>
@@ -1977,76 +2587,17 @@
         <w:t xml:space="preserve"> and </w:t>
       </w:r>
       <w:proofErr w:type="spellStart"/>
-      <w:proofErr w:type="gramStart"/>
-      <w:r>
-        <w:rPr>
-          <w:rFonts w:ascii="Arial" w:hAnsi="Arial" w:cs="Arial"/>
-          <w:sz w:val="24"/>
-          <w:szCs w:val="24"/>
-          <w:u w:val="single"/>
-        </w:rPr>
-        <w:t>sobelEdgeDetect</w:t>
+      <w:r>
+        <w:rPr>
+          <w:rFonts w:ascii="Arial" w:hAnsi="Arial" w:cs="Arial"/>
+          <w:i/>
+          <w:iCs/>
+          <w:sz w:val="24"/>
+          <w:szCs w:val="24"/>
+        </w:rPr>
+        <w:t>reduceKernel</w:t>
       </w:r>
       <w:proofErr w:type="spellEnd"/>
-      <w:r>
-        <w:rPr>
-          <w:rFonts w:ascii="Arial" w:hAnsi="Arial" w:cs="Arial"/>
-          <w:sz w:val="24"/>
-          <w:szCs w:val="24"/>
-          <w:u w:val="single"/>
-        </w:rPr>
-        <w:t>(</w:t>
-      </w:r>
-      <w:proofErr w:type="gramEnd"/>
-      <w:r>
-        <w:rPr>
-          <w:rFonts w:ascii="Arial" w:hAnsi="Arial" w:cs="Arial"/>
-          <w:sz w:val="24"/>
-          <w:szCs w:val="24"/>
-          <w:u w:val="single"/>
-        </w:rPr>
-        <w:t>)</w:t>
-      </w:r>
-      <w:r>
-        <w:rPr>
-          <w:rFonts w:ascii="Arial" w:hAnsi="Arial" w:cs="Arial"/>
-          <w:sz w:val="24"/>
-          <w:szCs w:val="24"/>
-        </w:rPr>
-        <w:t xml:space="preserve"> </w:t>
-      </w:r>
-      <w:r>
-        <w:rPr>
-          <w:rFonts w:ascii="Arial" w:hAnsi="Arial" w:cs="Arial" w:hint="eastAsia"/>
-          <w:sz w:val="24"/>
-          <w:szCs w:val="24"/>
-        </w:rPr>
-        <w:t>m</w:t>
-      </w:r>
-      <w:r>
-        <w:rPr>
-          <w:rFonts w:ascii="Arial" w:hAnsi="Arial" w:cs="Arial"/>
-          <w:sz w:val="24"/>
-          <w:szCs w:val="24"/>
-        </w:rPr>
-        <w:t>ethod</w:t>
-      </w:r>
-      <w:r>
-        <w:rPr>
-          <w:rFonts w:ascii="Arial" w:hAnsi="Arial" w:cs="Arial" w:hint="eastAsia"/>
-          <w:sz w:val="24"/>
-          <w:szCs w:val="24"/>
-        </w:rPr>
-        <w:t xml:space="preserve"> </w:t>
-      </w:r>
-      <w:r>
-        <w:rPr>
-          <w:rFonts w:ascii="Arial" w:hAnsi="Arial" w:cs="Arial"/>
-          <w:sz w:val="24"/>
-          <w:szCs w:val="24"/>
-        </w:rPr>
-        <w:t>to enable loop unrolling</w:t>
-      </w:r>
       <w:r>
         <w:rPr>
           <w:rFonts w:ascii="Arial" w:hAnsi="Arial" w:cs="Arial" w:hint="eastAsia"/>
@@ -2077,23 +2628,167 @@
           <w:sz w:val="24"/>
           <w:szCs w:val="24"/>
         </w:rPr>
-        <w:t xml:space="preserve">When the loop count is fixed and relatively small (5 and 9), using </w:t>
-      </w:r>
-      <w:r>
-        <w:rPr>
-          <w:rFonts w:ascii="Arial" w:hAnsi="Arial" w:cs="Arial"/>
-          <w:sz w:val="24"/>
-          <w:szCs w:val="24"/>
-        </w:rPr>
-        <w:t>#pragma unroll</w:t>
-      </w:r>
-      <w:r>
-        <w:rPr>
-          <w:rFonts w:ascii="Arial" w:hAnsi="Arial" w:cs="Arial"/>
-          <w:sz w:val="24"/>
-          <w:szCs w:val="24"/>
-        </w:rPr>
-        <w:t xml:space="preserve"> can effectively reduce branching and loop control overhead.</w:t>
+        <w:t xml:space="preserve">The optimized code uses two command queues (queue1 and queue2) to execute different OpenCL kernels. </w:t>
+      </w:r>
+      <w:proofErr w:type="spellStart"/>
+      <w:r>
+        <w:rPr>
+          <w:rFonts w:ascii="Arial" w:hAnsi="Arial" w:cs="Arial"/>
+          <w:i/>
+          <w:iCs/>
+          <w:sz w:val="24"/>
+          <w:szCs w:val="24"/>
+        </w:rPr>
+        <w:t>sobelEdgeDetect</w:t>
+      </w:r>
+      <w:proofErr w:type="spellEnd"/>
+      <w:r>
+        <w:rPr>
+          <w:rFonts w:ascii="Arial" w:hAnsi="Arial" w:cs="Arial"/>
+          <w:sz w:val="24"/>
+          <w:szCs w:val="24"/>
+        </w:rPr>
+        <w:t xml:space="preserve"> and </w:t>
+      </w:r>
+      <w:proofErr w:type="spellStart"/>
+      <w:r>
+        <w:rPr>
+          <w:rFonts w:ascii="Arial" w:hAnsi="Arial" w:cs="Arial"/>
+          <w:i/>
+          <w:iCs/>
+          <w:sz w:val="24"/>
+          <w:szCs w:val="24"/>
+        </w:rPr>
+        <w:t>reduceColours</w:t>
+      </w:r>
+      <w:proofErr w:type="spellEnd"/>
+      <w:r>
+        <w:rPr>
+          <w:rFonts w:ascii="Arial" w:hAnsi="Arial" w:cs="Arial"/>
+          <w:sz w:val="24"/>
+          <w:szCs w:val="24"/>
+        </w:rPr>
+        <w:t xml:space="preserve"> run in parallel on queue2 to improve execution speed.</w:t>
+      </w:r>
+    </w:p>
+    <w:p>
+      <w:pPr>
+        <w:pStyle w:val="a9"/>
+        <w:numPr>
+          <w:ilvl w:val="0"/>
+          <w:numId w:val="12"/>
+        </w:numPr>
+        <w:spacing w:after="50" w:line="360" w:lineRule="auto"/>
+        <w:rPr>
+          <w:rFonts w:ascii="Arial" w:hAnsi="Arial" w:cs="Arial"/>
+          <w:sz w:val="24"/>
+          <w:szCs w:val="24"/>
+        </w:rPr>
+      </w:pPr>
+      <w:r>
+        <w:rPr>
+          <w:rFonts w:ascii="Arial" w:hAnsi="Arial" w:cs="Arial"/>
+          <w:sz w:val="24"/>
+          <w:szCs w:val="24"/>
+        </w:rPr>
+        <w:lastRenderedPageBreak/>
+        <w:t xml:space="preserve">Speedup: </w:t>
+      </w:r>
+      <w:r>
+        <w:rPr>
+          <w:rFonts w:ascii="Arial" w:hAnsi="Arial" w:cs="Arial" w:hint="eastAsia"/>
+          <w:sz w:val="24"/>
+          <w:szCs w:val="24"/>
+        </w:rPr>
+        <w:t>13.21</w:t>
+      </w:r>
+      <w:r>
+        <w:rPr>
+          <w:rFonts w:ascii="Arial" w:hAnsi="Arial" w:cs="Arial"/>
+          <w:sz w:val="24"/>
+          <w:szCs w:val="24"/>
+        </w:rPr>
+        <w:t>% improvement</w:t>
+      </w:r>
+    </w:p>
+    <w:p>
+      <w:pPr>
+        <w:spacing w:after="50" w:line="360" w:lineRule="auto"/>
+        <w:jc w:val="left"/>
+        <w:rPr>
+          <w:rFonts w:ascii="Arial" w:hAnsi="Arial" w:cs="Arial"/>
+          <w:b/>
+          <w:bCs/>
+          <w:sz w:val="24"/>
+          <w:szCs w:val="24"/>
+        </w:rPr>
+      </w:pPr>
+      <w:r>
+        <w:rPr>
+          <w:rFonts w:ascii="Arial" w:hAnsi="Arial" w:cs="Arial" w:hint="eastAsia"/>
+          <w:b/>
+          <w:bCs/>
+          <w:sz w:val="24"/>
+          <w:szCs w:val="24"/>
+        </w:rPr>
+        <w:t>2.2.</w:t>
+      </w:r>
+      <w:r>
+        <w:rPr>
+          <w:rFonts w:ascii="Arial" w:hAnsi="Arial" w:cs="Arial" w:hint="eastAsia"/>
+          <w:b/>
+          <w:bCs/>
+          <w:sz w:val="24"/>
+          <w:szCs w:val="24"/>
+        </w:rPr>
+        <w:t>5</w:t>
+      </w:r>
+      <w:r>
+        <w:rPr>
+          <w:rFonts w:ascii="Arial" w:hAnsi="Arial" w:cs="Arial" w:hint="eastAsia"/>
+          <w:b/>
+          <w:bCs/>
+          <w:sz w:val="24"/>
+          <w:szCs w:val="24"/>
+        </w:rPr>
+        <w:t xml:space="preserve"> Version </w:t>
+      </w:r>
+      <w:r>
+        <w:rPr>
+          <w:rFonts w:ascii="Arial" w:hAnsi="Arial" w:cs="Arial" w:hint="eastAsia"/>
+          <w:b/>
+          <w:bCs/>
+          <w:sz w:val="24"/>
+          <w:szCs w:val="24"/>
+        </w:rPr>
+        <w:t>5</w:t>
+      </w:r>
+    </w:p>
+    <w:p>
+      <w:pPr>
+        <w:spacing w:after="50" w:line="360" w:lineRule="auto"/>
+        <w:jc w:val="left"/>
+        <w:rPr>
+          <w:rFonts w:ascii="Arial" w:hAnsi="Arial" w:cs="Arial"/>
+          <w:sz w:val="24"/>
+          <w:szCs w:val="24"/>
+        </w:rPr>
+      </w:pPr>
+      <w:r>
+        <w:rPr>
+          <w:rFonts w:ascii="Arial" w:hAnsi="Arial" w:cs="Arial"/>
+          <w:sz w:val="24"/>
+          <w:szCs w:val="24"/>
+        </w:rPr>
+        <w:t>Optimized OpenCL pipeline with event-based synchronization</w:t>
+      </w:r>
+      <w:r>
+        <w:rPr>
+          <w:rFonts w:ascii="Arial" w:hAnsi="Arial" w:cs="Arial" w:hint="eastAsia"/>
+          <w:sz w:val="24"/>
+          <w:szCs w:val="24"/>
+        </w:rPr>
+        <w:t>：</w:t>
       </w:r>
     </w:p>
     <w:p>
@@ -2117,95 +2812,39 @@
           <w:sz w:val="24"/>
           <w:szCs w:val="24"/>
         </w:rPr>
-        <w:t xml:space="preserve">Speedup: </w:t>
-      </w:r>
-      <w:r>
-        <w:rPr>
-          <w:rFonts w:ascii="Arial" w:hAnsi="Arial" w:cs="Arial"/>
-          <w:sz w:val="24"/>
-          <w:szCs w:val="24"/>
-        </w:rPr>
-        <w:t>9.90</w:t>
-      </w:r>
-      <w:r>
-        <w:rPr>
-          <w:rFonts w:ascii="Arial" w:hAnsi="Arial" w:cs="Arial"/>
-          <w:sz w:val="24"/>
-          <w:szCs w:val="24"/>
-        </w:rPr>
-        <w:t>% improvement</w:t>
-      </w:r>
-    </w:p>
-    <w:p>
-      <w:pPr>
-        <w:spacing w:after="50" w:line="360" w:lineRule="auto"/>
-        <w:jc w:val="left"/>
-        <w:rPr>
-          <w:rFonts w:ascii="Arial" w:hAnsi="Arial" w:cs="Arial"/>
-          <w:b/>
-          <w:bCs/>
-          <w:sz w:val="24"/>
-          <w:szCs w:val="24"/>
-        </w:rPr>
-      </w:pPr>
-      <w:r>
-        <w:rPr>
-          <w:rFonts w:ascii="Arial" w:hAnsi="Arial" w:cs="Arial" w:hint="eastAsia"/>
-          <w:b/>
-          <w:bCs/>
-          <w:sz w:val="24"/>
-          <w:szCs w:val="24"/>
-        </w:rPr>
-        <w:t>2.2.3 Optimized version 3</w:t>
-      </w:r>
-    </w:p>
-    <w:p>
-      <w:pPr>
-        <w:spacing w:after="50" w:line="360" w:lineRule="auto"/>
-        <w:jc w:val="left"/>
-        <w:rPr>
-          <w:rFonts w:ascii="Arial" w:hAnsi="Arial" w:cs="Arial"/>
-          <w:sz w:val="24"/>
-          <w:szCs w:val="24"/>
-        </w:rPr>
-      </w:pPr>
-      <w:r>
-        <w:rPr>
-          <w:rFonts w:ascii="Arial" w:hAnsi="Arial" w:cs="Arial"/>
-          <w:sz w:val="24"/>
-          <w:szCs w:val="24"/>
-        </w:rPr>
-        <w:lastRenderedPageBreak/>
-        <w:t xml:space="preserve">Optimize the </w:t>
+        <w:t xml:space="preserve">Replaced </w:t>
       </w:r>
       <w:proofErr w:type="spellStart"/>
       <w:proofErr w:type="gramStart"/>
       <w:r>
         <w:rPr>
           <w:rFonts w:ascii="Arial" w:hAnsi="Arial" w:cs="Arial"/>
-          <w:sz w:val="24"/>
-          <w:szCs w:val="24"/>
-          <w:u w:val="single"/>
-        </w:rPr>
-        <w:t>processPhotoOpenCL</w:t>
+          <w:i/>
+          <w:iCs/>
+          <w:sz w:val="24"/>
+          <w:szCs w:val="24"/>
+        </w:rPr>
+        <w:t>clFinish</w:t>
       </w:r>
       <w:proofErr w:type="spellEnd"/>
       <w:r>
         <w:rPr>
-          <w:rFonts w:ascii="Arial" w:hAnsi="Arial" w:cs="Arial"/>
-          <w:sz w:val="24"/>
-          <w:szCs w:val="24"/>
-          <w:u w:val="single"/>
+          <w:rFonts w:ascii="Arial" w:hAnsi="Arial" w:cs="Arial" w:hint="eastAsia"/>
+          <w:i/>
+          <w:iCs/>
+          <w:sz w:val="24"/>
+          <w:szCs w:val="24"/>
         </w:rPr>
         <w:t>(</w:t>
       </w:r>
       <w:proofErr w:type="gramEnd"/>
       <w:r>
         <w:rPr>
-          <w:rFonts w:ascii="Arial" w:hAnsi="Arial" w:cs="Arial"/>
-          <w:sz w:val="24"/>
-          <w:szCs w:val="24"/>
-          <w:u w:val="single"/>
+          <w:rFonts w:ascii="Arial" w:hAnsi="Arial" w:cs="Arial" w:hint="eastAsia"/>
+          <w:i/>
+          <w:iCs/>
+          <w:sz w:val="24"/>
+          <w:szCs w:val="24"/>
         </w:rPr>
         <w:t>)</w:t>
       </w:r>
@@ -2215,59 +2854,59 @@
           <w:sz w:val="24"/>
           <w:szCs w:val="24"/>
         </w:rPr>
-        <w:t xml:space="preserve"> </w:t>
-      </w:r>
+        <w:t xml:space="preserve"> with </w:t>
+      </w:r>
+      <w:proofErr w:type="spellStart"/>
+      <w:r>
+        <w:rPr>
+          <w:rFonts w:ascii="Arial" w:hAnsi="Arial" w:cs="Arial"/>
+          <w:i/>
+          <w:iCs/>
+          <w:sz w:val="24"/>
+          <w:szCs w:val="24"/>
+        </w:rPr>
+        <w:t>cl_</w:t>
+      </w:r>
+      <w:proofErr w:type="gramStart"/>
+      <w:r>
+        <w:rPr>
+          <w:rFonts w:ascii="Arial" w:hAnsi="Arial" w:cs="Arial"/>
+          <w:i/>
+          <w:iCs/>
+          <w:sz w:val="24"/>
+          <w:szCs w:val="24"/>
+        </w:rPr>
+        <w:t>event</w:t>
+      </w:r>
+      <w:proofErr w:type="spellEnd"/>
       <w:r>
         <w:rPr>
           <w:rFonts w:ascii="Arial" w:hAnsi="Arial" w:cs="Arial" w:hint="eastAsia"/>
-          <w:sz w:val="24"/>
-          <w:szCs w:val="24"/>
-        </w:rPr>
-        <w:t>method</w:t>
-      </w:r>
-      <w:r>
-        <w:rPr>
-          <w:rFonts w:ascii="Arial" w:hAnsi="Arial" w:cs="Arial"/>
-          <w:sz w:val="24"/>
-          <w:szCs w:val="24"/>
-        </w:rPr>
-        <w:t xml:space="preserve"> by setting up two command queues to parallelize the execution of </w:t>
-      </w:r>
-      <w:proofErr w:type="spellStart"/>
-      <w:r>
-        <w:rPr>
-          <w:rFonts w:ascii="Arial" w:hAnsi="Arial" w:cs="Arial"/>
-          <w:sz w:val="24"/>
-          <w:szCs w:val="24"/>
-        </w:rPr>
-        <w:t>sobelKernel</w:t>
-      </w:r>
-      <w:proofErr w:type="spellEnd"/>
-      <w:r>
-        <w:rPr>
-          <w:rFonts w:ascii="Arial" w:hAnsi="Arial" w:cs="Arial"/>
-          <w:sz w:val="24"/>
-          <w:szCs w:val="24"/>
-        </w:rPr>
-        <w:t xml:space="preserve"> and </w:t>
-      </w:r>
-      <w:proofErr w:type="spellStart"/>
-      <w:r>
-        <w:rPr>
-          <w:rFonts w:ascii="Arial" w:hAnsi="Arial" w:cs="Arial"/>
-          <w:sz w:val="24"/>
-          <w:szCs w:val="24"/>
-        </w:rPr>
-        <w:t>reduceKernel</w:t>
-      </w:r>
-      <w:proofErr w:type="spellEnd"/>
+          <w:i/>
+          <w:iCs/>
+          <w:sz w:val="24"/>
+          <w:szCs w:val="24"/>
+        </w:rPr>
+        <w:t>(</w:t>
+      </w:r>
+      <w:proofErr w:type="gramEnd"/>
       <w:r>
         <w:rPr>
           <w:rFonts w:ascii="Arial" w:hAnsi="Arial" w:cs="Arial" w:hint="eastAsia"/>
-          <w:sz w:val="24"/>
-          <w:szCs w:val="24"/>
-        </w:rPr>
-        <w:t>:</w:t>
+          <w:i/>
+          <w:iCs/>
+          <w:sz w:val="24"/>
+          <w:szCs w:val="24"/>
+        </w:rPr>
+        <w:t>)</w:t>
+      </w:r>
+      <w:r>
+        <w:rPr>
+          <w:rFonts w:ascii="Arial" w:hAnsi="Arial" w:cs="Arial"/>
+          <w:sz w:val="24"/>
+          <w:szCs w:val="24"/>
+        </w:rPr>
+        <w:t xml:space="preserve"> dependencies for better concurrency</w:t>
       </w:r>
     </w:p>
     <w:p>
@@ -2291,43 +2930,7 @@
           <w:sz w:val="24"/>
           <w:szCs w:val="24"/>
         </w:rPr>
-        <w:t xml:space="preserve">The optimized code uses two command queues (queue1 and queue2) to execute different OpenCL kernels. </w:t>
-      </w:r>
-      <w:proofErr w:type="spellStart"/>
-      <w:r>
-        <w:rPr>
-          <w:rFonts w:ascii="Arial" w:hAnsi="Arial" w:cs="Arial"/>
-          <w:sz w:val="24"/>
-          <w:szCs w:val="24"/>
-        </w:rPr>
-        <w:t>sobelEdgeDetect</w:t>
-      </w:r>
-      <w:proofErr w:type="spellEnd"/>
-      <w:r>
-        <w:rPr>
-          <w:rFonts w:ascii="Arial" w:hAnsi="Arial" w:cs="Arial"/>
-          <w:sz w:val="24"/>
-          <w:szCs w:val="24"/>
-        </w:rPr>
-        <w:t xml:space="preserve"> and </w:t>
-      </w:r>
-      <w:proofErr w:type="spellStart"/>
-      <w:r>
-        <w:rPr>
-          <w:rFonts w:ascii="Arial" w:hAnsi="Arial" w:cs="Arial"/>
-          <w:sz w:val="24"/>
-          <w:szCs w:val="24"/>
-        </w:rPr>
-        <w:t>reduceColours</w:t>
-      </w:r>
-      <w:proofErr w:type="spellEnd"/>
-      <w:r>
-        <w:rPr>
-          <w:rFonts w:ascii="Arial" w:hAnsi="Arial" w:cs="Arial"/>
-          <w:sz w:val="24"/>
-          <w:szCs w:val="24"/>
-        </w:rPr>
-        <w:t xml:space="preserve"> run in parallel on queue2 to improve execution speed.</w:t>
+        <w:t>Improved memory management and event cleanup</w:t>
       </w:r>
     </w:p>
     <w:p>
@@ -2358,7 +2961,31 @@
           <w:sz w:val="24"/>
           <w:szCs w:val="24"/>
         </w:rPr>
-        <w:t>13.21</w:t>
+        <w:t>1</w:t>
+      </w:r>
+      <w:r>
+        <w:rPr>
+          <w:rFonts w:ascii="Arial" w:hAnsi="Arial" w:cs="Arial" w:hint="eastAsia"/>
+          <w:sz w:val="24"/>
+          <w:szCs w:val="24"/>
+        </w:rPr>
+        <w:t>6</w:t>
+      </w:r>
+      <w:r>
+        <w:rPr>
+          <w:rFonts w:ascii="Arial" w:hAnsi="Arial" w:cs="Arial" w:hint="eastAsia"/>
+          <w:sz w:val="24"/>
+          <w:szCs w:val="24"/>
+        </w:rPr>
+        <w:t>.</w:t>
+      </w:r>
+      <w:r>
+        <w:rPr>
+          <w:rFonts w:ascii="Arial" w:hAnsi="Arial" w:cs="Arial" w:hint="eastAsia"/>
+          <w:sz w:val="24"/>
+          <w:szCs w:val="24"/>
+        </w:rPr>
+        <w:t>50</w:t>
       </w:r>
       <w:r>
         <w:rPr>
@@ -2432,23 +3059,7 @@
           <w:sz w:val="24"/>
           <w:szCs w:val="24"/>
         </w:rPr>
-        <w:t>CPU</w:t>
-      </w:r>
-      <w:r>
-        <w:rPr>
-          <w:rFonts w:ascii="Arial" w:hAnsi="Arial" w:cs="Arial" w:hint="eastAsia"/>
-          <w:sz w:val="24"/>
-          <w:szCs w:val="24"/>
-        </w:rPr>
-        <w:t xml:space="preserve"> model</w:t>
-      </w:r>
-      <w:r>
-        <w:rPr>
-          <w:rFonts w:ascii="Arial" w:hAnsi="Arial" w:cs="Arial" w:hint="eastAsia"/>
-          <w:sz w:val="24"/>
-          <w:szCs w:val="24"/>
-        </w:rPr>
-        <w:t xml:space="preserve">: </w:t>
+        <w:t xml:space="preserve">CPU: </w:t>
       </w:r>
       <w:r>
         <w:rPr>
@@ -2479,7 +3090,7 @@
           <w:sz w:val="24"/>
           <w:szCs w:val="24"/>
         </w:rPr>
-        <w:t>GPU model:</w:t>
+        <w:t>GPU:</w:t>
       </w:r>
       <w:r>
         <w:rPr>
@@ -2497,17 +3108,6 @@
         </w:rPr>
         <w:t>NVIDIA GeForce GTX 1050</w:t>
       </w:r>
-    </w:p>
-    <w:p>
-      <w:pPr>
-        <w:spacing w:after="50" w:line="360" w:lineRule="auto"/>
-        <w:jc w:val="left"/>
-        <w:rPr>
-          <w:rFonts w:ascii="Arial" w:hAnsi="Arial" w:cs="Arial"/>
-          <w:sz w:val="24"/>
-          <w:szCs w:val="24"/>
-        </w:rPr>
-      </w:pPr>
     </w:p>
     <w:tbl>
       <w:tblPr>
@@ -2516,7 +3116,7 @@
         <w:tblLook w:val="04A0" w:firstRow="1" w:lastRow="0" w:firstColumn="1" w:lastColumn="0" w:noHBand="0" w:noVBand="1"/>
       </w:tblPr>
       <w:tblGrid>
-        <w:gridCol w:w="1123"/>
+        <w:gridCol w:w="1050"/>
         <w:gridCol w:w="915"/>
         <w:gridCol w:w="914"/>
         <w:gridCol w:w="914"/>
@@ -2569,6 +3169,61 @@
               <w:t>The time consumption of using the GPU</w:t>
             </w:r>
           </w:p>
+          <w:p>
+            <w:pPr>
+              <w:widowControl/>
+              <w:jc w:val="center"/>
+              <w:rPr>
+                <w:rFonts w:ascii="Arial" w:eastAsia="等线" w:hAnsi="Arial" w:cs="Arial"/>
+                <w:b/>
+                <w:bCs/>
+                <w:color w:val="000000"/>
+                <w:kern w:val="0"/>
+                <w:sz w:val="24"/>
+                <w:szCs w:val="24"/>
+              </w:rPr>
+            </w:pPr>
+            <w:r>
+              <w:rPr>
+                <w:rFonts w:ascii="Arial" w:eastAsia="等线" w:hAnsi="Arial" w:cs="Arial" w:hint="eastAsia"/>
+                <w:color w:val="000000"/>
+                <w:kern w:val="0"/>
+                <w:sz w:val="24"/>
+                <w:szCs w:val="24"/>
+              </w:rPr>
+              <w:t>(</w:t>
+            </w:r>
+            <w:r>
+              <w:rPr>
+                <w:rFonts w:ascii="Arial" w:eastAsia="等线" w:hAnsi="Arial" w:cs="Arial"/>
+                <w:color w:val="000000"/>
+                <w:kern w:val="0"/>
+                <w:sz w:val="24"/>
+                <w:szCs w:val="24"/>
+              </w:rPr>
+              <w:t>Unit</w:t>
+            </w:r>
+            <w:r>
+              <w:rPr>
+                <w:rFonts w:ascii="Arial" w:eastAsia="等线" w:hAnsi="Arial" w:cs="Arial" w:hint="eastAsia"/>
+                <w:color w:val="000000"/>
+                <w:kern w:val="0"/>
+                <w:sz w:val="24"/>
+                <w:szCs w:val="24"/>
+              </w:rPr>
+              <w:t>:</w:t>
+            </w:r>
+            <w:r>
+              <w:rPr>
+                <w:rFonts w:ascii="Arial" w:eastAsia="等线" w:hAnsi="Arial" w:cs="Arial"/>
+                <w:color w:val="000000"/>
+                <w:kern w:val="0"/>
+                <w:sz w:val="24"/>
+                <w:szCs w:val="24"/>
+              </w:rPr>
+              <w:t xml:space="preserve"> second)</w:t>
+            </w:r>
+          </w:p>
         </w:tc>
       </w:tr>
       <w:tr>
@@ -2913,7 +3568,7 @@
                 <w:sz w:val="24"/>
                 <w:szCs w:val="24"/>
               </w:rPr>
-              <w:t>Original</w:t>
+              <w:t>v1</w:t>
             </w:r>
           </w:p>
         </w:tc>
@@ -3171,7 +3826,7 @@
             </w:pPr>
             <w:r>
               <w:rPr>
-                <w:rFonts w:ascii="Arial" w:eastAsia="等线" w:hAnsi="Arial" w:cs="Arial"/>
+                <w:rFonts w:ascii="Arial" w:eastAsia="等线" w:hAnsi="Arial" w:cs="Arial" w:hint="eastAsia"/>
                 <w:b/>
                 <w:bCs/>
                 <w:color w:val="000000"/>
@@ -3179,7 +3834,7 @@
                 <w:sz w:val="24"/>
                 <w:szCs w:val="24"/>
               </w:rPr>
-              <w:t>v1</w:t>
+              <w:t>v2</w:t>
             </w:r>
           </w:p>
         </w:tc>
@@ -3276,6 +3931,16 @@
                 <w:szCs w:val="24"/>
               </w:rPr>
               <w:t>0.17</w:t>
+            </w:r>
+            <w:r>
+              <w:rPr>
+                <w:rFonts w:ascii="Arial" w:eastAsia="等线" w:hAnsi="Arial" w:cs="Arial" w:hint="eastAsia"/>
+                <w:color w:val="000000"/>
+                <w:kern w:val="0"/>
+                <w:sz w:val="24"/>
+                <w:szCs w:val="24"/>
+              </w:rPr>
+              <w:t>0</w:t>
             </w:r>
           </w:p>
         </w:tc>
@@ -3437,7 +4102,7 @@
             </w:pPr>
             <w:r>
               <w:rPr>
-                <w:rFonts w:ascii="Arial" w:eastAsia="等线" w:hAnsi="Arial" w:cs="Arial"/>
+                <w:rFonts w:ascii="Arial" w:eastAsia="等线" w:hAnsi="Arial" w:cs="Arial" w:hint="eastAsia"/>
                 <w:b/>
                 <w:bCs/>
                 <w:color w:val="000000"/>
@@ -3445,7 +4110,7 @@
                 <w:sz w:val="24"/>
                 <w:szCs w:val="24"/>
               </w:rPr>
-              <w:t>v2</w:t>
+              <w:t>v3</w:t>
             </w:r>
           </w:p>
         </w:tc>
@@ -3703,7 +4368,7 @@
             </w:pPr>
             <w:r>
               <w:rPr>
-                <w:rFonts w:ascii="Arial" w:eastAsia="等线" w:hAnsi="Arial" w:cs="Arial"/>
+                <w:rFonts w:ascii="Arial" w:eastAsia="等线" w:hAnsi="Arial" w:cs="Arial" w:hint="eastAsia"/>
                 <w:b/>
                 <w:bCs/>
                 <w:color w:val="000000"/>
@@ -3711,7 +4376,7 @@
                 <w:sz w:val="24"/>
                 <w:szCs w:val="24"/>
               </w:rPr>
-              <w:t>v3</w:t>
+              <w:t>v4</w:t>
             </w:r>
           </w:p>
         </w:tc>
@@ -3889,8 +4554,6 @@
               <w:jc w:val="center"/>
               <w:rPr>
                 <w:rFonts w:ascii="Arial" w:eastAsia="等线" w:hAnsi="Arial" w:cs="Arial"/>
-                <w:b/>
-                <w:bCs/>
                 <w:color w:val="000000"/>
                 <w:kern w:val="0"/>
                 <w:sz w:val="24"/>
@@ -3900,8 +4563,6 @@
             <w:r>
               <w:rPr>
                 <w:rFonts w:ascii="Arial" w:eastAsia="等线" w:hAnsi="Arial" w:cs="Arial"/>
-                <w:b/>
-                <w:bCs/>
                 <w:color w:val="000000"/>
                 <w:kern w:val="0"/>
                 <w:sz w:val="24"/>
@@ -3925,6 +4586,43 @@
               <w:jc w:val="center"/>
               <w:rPr>
                 <w:rFonts w:ascii="Arial" w:eastAsia="等线" w:hAnsi="Arial" w:cs="Arial"/>
+                <w:color w:val="000000"/>
+                <w:kern w:val="0"/>
+                <w:sz w:val="24"/>
+                <w:szCs w:val="24"/>
+              </w:rPr>
+            </w:pPr>
+            <w:r>
+              <w:rPr>
+                <w:rFonts w:ascii="Arial" w:eastAsia="等线" w:hAnsi="Arial" w:cs="Arial"/>
+                <w:color w:val="000000"/>
+                <w:kern w:val="0"/>
+                <w:sz w:val="24"/>
+                <w:szCs w:val="24"/>
+              </w:rPr>
+              <w:t>13.21%</w:t>
+            </w:r>
+          </w:p>
+        </w:tc>
+      </w:tr>
+      <w:tr>
+        <w:trPr>
+          <w:trHeight w:val="276"/>
+          <w:jc w:val="center"/>
+        </w:trPr>
+        <w:tc>
+          <w:tcPr>
+            <w:tcW w:w="1050" w:type="dxa"/>
+            <w:shd w:val="clear" w:color="auto" w:fill="auto"/>
+            <w:noWrap/>
+            <w:vAlign w:val="center"/>
+          </w:tcPr>
+          <w:p>
+            <w:pPr>
+              <w:widowControl/>
+              <w:jc w:val="center"/>
+              <w:rPr>
+                <w:rFonts w:ascii="Arial" w:eastAsia="等线" w:hAnsi="Arial" w:cs="Arial"/>
                 <w:b/>
                 <w:bCs/>
                 <w:color w:val="000000"/>
@@ -3935,7 +4633,7 @@
             </w:pPr>
             <w:r>
               <w:rPr>
-                <w:rFonts w:ascii="Arial" w:eastAsia="等线" w:hAnsi="Arial" w:cs="Arial"/>
+                <w:rFonts w:ascii="Arial" w:eastAsia="等线" w:hAnsi="Arial" w:cs="Arial" w:hint="eastAsia"/>
                 <w:b/>
                 <w:bCs/>
                 <w:color w:val="000000"/>
@@ -3943,7 +4641,232 @@
                 <w:sz w:val="24"/>
                 <w:szCs w:val="24"/>
               </w:rPr>
-              <w:t>13.21%</w:t>
+              <w:t>v5</w:t>
+            </w:r>
+          </w:p>
+        </w:tc>
+        <w:tc>
+          <w:tcPr>
+            <w:tcW w:w="915" w:type="dxa"/>
+            <w:shd w:val="clear" w:color="auto" w:fill="auto"/>
+            <w:noWrap/>
+            <w:vAlign w:val="center"/>
+          </w:tcPr>
+          <w:p>
+            <w:pPr>
+              <w:widowControl/>
+              <w:jc w:val="center"/>
+              <w:rPr>
+                <w:rFonts w:ascii="Arial" w:eastAsia="等线" w:hAnsi="Arial" w:cs="Arial"/>
+                <w:color w:val="000000"/>
+                <w:kern w:val="0"/>
+                <w:sz w:val="24"/>
+                <w:szCs w:val="24"/>
+              </w:rPr>
+            </w:pPr>
+            <w:r>
+              <w:rPr>
+                <w:rFonts w:ascii="Arial" w:eastAsia="等线" w:hAnsi="Arial" w:cs="Arial" w:hint="eastAsia"/>
+                <w:color w:val="000000"/>
+                <w:kern w:val="0"/>
+                <w:sz w:val="24"/>
+                <w:szCs w:val="24"/>
+              </w:rPr>
+              <w:t>0.163</w:t>
+            </w:r>
+          </w:p>
+        </w:tc>
+        <w:tc>
+          <w:tcPr>
+            <w:tcW w:w="914" w:type="dxa"/>
+            <w:shd w:val="clear" w:color="auto" w:fill="auto"/>
+            <w:noWrap/>
+            <w:vAlign w:val="center"/>
+          </w:tcPr>
+          <w:p>
+            <w:pPr>
+              <w:widowControl/>
+              <w:jc w:val="center"/>
+              <w:rPr>
+                <w:rFonts w:ascii="Arial" w:eastAsia="等线" w:hAnsi="Arial" w:cs="Arial"/>
+                <w:color w:val="000000"/>
+                <w:kern w:val="0"/>
+                <w:sz w:val="24"/>
+                <w:szCs w:val="24"/>
+              </w:rPr>
+            </w:pPr>
+            <w:r>
+              <w:rPr>
+                <w:rFonts w:ascii="Arial" w:eastAsia="等线" w:hAnsi="Arial" w:cs="Arial" w:hint="eastAsia"/>
+                <w:color w:val="000000"/>
+                <w:kern w:val="0"/>
+                <w:sz w:val="24"/>
+                <w:szCs w:val="24"/>
+              </w:rPr>
+              <w:t>0.162</w:t>
+            </w:r>
+          </w:p>
+        </w:tc>
+        <w:tc>
+          <w:tcPr>
+            <w:tcW w:w="914" w:type="dxa"/>
+            <w:shd w:val="clear" w:color="auto" w:fill="auto"/>
+            <w:noWrap/>
+            <w:vAlign w:val="center"/>
+          </w:tcPr>
+          <w:p>
+            <w:pPr>
+              <w:widowControl/>
+              <w:jc w:val="center"/>
+              <w:rPr>
+                <w:rFonts w:ascii="Arial" w:eastAsia="等线" w:hAnsi="Arial" w:cs="Arial"/>
+                <w:color w:val="000000"/>
+                <w:kern w:val="0"/>
+                <w:sz w:val="24"/>
+                <w:szCs w:val="24"/>
+              </w:rPr>
+            </w:pPr>
+            <w:r>
+              <w:rPr>
+                <w:rFonts w:ascii="Arial" w:eastAsia="等线" w:hAnsi="Arial" w:cs="Arial" w:hint="eastAsia"/>
+                <w:color w:val="000000"/>
+                <w:kern w:val="0"/>
+                <w:sz w:val="24"/>
+                <w:szCs w:val="24"/>
+              </w:rPr>
+              <w:t>0.162</w:t>
+            </w:r>
+          </w:p>
+        </w:tc>
+        <w:tc>
+          <w:tcPr>
+            <w:tcW w:w="914" w:type="dxa"/>
+            <w:shd w:val="clear" w:color="auto" w:fill="auto"/>
+            <w:noWrap/>
+            <w:vAlign w:val="center"/>
+          </w:tcPr>
+          <w:p>
+            <w:pPr>
+              <w:widowControl/>
+              <w:jc w:val="center"/>
+              <w:rPr>
+                <w:rFonts w:ascii="Arial" w:eastAsia="等线" w:hAnsi="Arial" w:cs="Arial"/>
+                <w:color w:val="000000"/>
+                <w:kern w:val="0"/>
+                <w:sz w:val="24"/>
+                <w:szCs w:val="24"/>
+              </w:rPr>
+            </w:pPr>
+            <w:r>
+              <w:rPr>
+                <w:rFonts w:ascii="Arial" w:eastAsia="等线" w:hAnsi="Arial" w:cs="Arial" w:hint="eastAsia"/>
+                <w:color w:val="000000"/>
+                <w:kern w:val="0"/>
+                <w:sz w:val="24"/>
+                <w:szCs w:val="24"/>
+              </w:rPr>
+              <w:t>0.159</w:t>
+            </w:r>
+          </w:p>
+        </w:tc>
+        <w:tc>
+          <w:tcPr>
+            <w:tcW w:w="914" w:type="dxa"/>
+            <w:shd w:val="clear" w:color="auto" w:fill="auto"/>
+            <w:noWrap/>
+            <w:vAlign w:val="center"/>
+          </w:tcPr>
+          <w:p>
+            <w:pPr>
+              <w:widowControl/>
+              <w:jc w:val="center"/>
+              <w:rPr>
+                <w:rFonts w:ascii="Arial" w:eastAsia="等线" w:hAnsi="Arial" w:cs="Arial"/>
+                <w:color w:val="000000"/>
+                <w:kern w:val="0"/>
+                <w:sz w:val="24"/>
+                <w:szCs w:val="24"/>
+              </w:rPr>
+            </w:pPr>
+            <w:r>
+              <w:rPr>
+                <w:rFonts w:ascii="Arial" w:eastAsia="等线" w:hAnsi="Arial" w:cs="Arial" w:hint="eastAsia"/>
+                <w:color w:val="000000"/>
+                <w:kern w:val="0"/>
+                <w:sz w:val="24"/>
+                <w:szCs w:val="24"/>
+              </w:rPr>
+              <w:t>0.160</w:t>
+            </w:r>
+          </w:p>
+        </w:tc>
+        <w:tc>
+          <w:tcPr>
+            <w:tcW w:w="827" w:type="dxa"/>
+            <w:shd w:val="clear" w:color="auto" w:fill="auto"/>
+            <w:noWrap/>
+            <w:vAlign w:val="center"/>
+          </w:tcPr>
+          <w:p>
+            <w:pPr>
+              <w:widowControl/>
+              <w:jc w:val="center"/>
+              <w:rPr>
+                <w:rFonts w:ascii="Arial" w:eastAsia="等线" w:hAnsi="Arial" w:cs="Arial"/>
+                <w:b/>
+                <w:bCs/>
+                <w:color w:val="000000"/>
+                <w:kern w:val="0"/>
+                <w:sz w:val="24"/>
+                <w:szCs w:val="24"/>
+              </w:rPr>
+            </w:pPr>
+            <w:r>
+              <w:rPr>
+                <w:rFonts w:ascii="Arial" w:eastAsia="等线" w:hAnsi="Arial" w:cs="Arial" w:hint="eastAsia"/>
+                <w:b/>
+                <w:bCs/>
+                <w:color w:val="000000"/>
+                <w:kern w:val="0"/>
+                <w:sz w:val="24"/>
+                <w:szCs w:val="24"/>
+              </w:rPr>
+              <w:t>0.161</w:t>
+            </w:r>
+          </w:p>
+        </w:tc>
+        <w:tc>
+          <w:tcPr>
+            <w:tcW w:w="1206" w:type="dxa"/>
+            <w:shd w:val="clear" w:color="auto" w:fill="auto"/>
+            <w:noWrap/>
+            <w:vAlign w:val="center"/>
+          </w:tcPr>
+          <w:p>
+            <w:pPr>
+              <w:widowControl/>
+              <w:jc w:val="center"/>
+              <w:rPr>
+                <w:rFonts w:ascii="Arial" w:eastAsia="等线" w:hAnsi="Arial" w:cs="Arial"/>
+                <w:b/>
+                <w:bCs/>
+                <w:color w:val="000000"/>
+                <w:kern w:val="0"/>
+                <w:sz w:val="24"/>
+                <w:szCs w:val="24"/>
+              </w:rPr>
+            </w:pPr>
+            <w:r>
+              <w:rPr>
+                <w:rFonts w:ascii="Arial" w:eastAsia="等线" w:hAnsi="Arial" w:cs="Arial" w:hint="eastAsia"/>
+                <w:b/>
+                <w:bCs/>
+                <w:color w:val="000000"/>
+                <w:kern w:val="0"/>
+                <w:sz w:val="24"/>
+                <w:szCs w:val="24"/>
+              </w:rPr>
+              <w:t>16.50%</w:t>
             </w:r>
           </w:p>
         </w:tc>
@@ -4020,6 +4943,61 @@
               <w:t>The time consumption of using the CPU</w:t>
             </w:r>
           </w:p>
+          <w:p>
+            <w:pPr>
+              <w:widowControl/>
+              <w:jc w:val="center"/>
+              <w:rPr>
+                <w:rFonts w:ascii="Arial" w:eastAsia="等线" w:hAnsi="Arial" w:cs="Arial"/>
+                <w:b/>
+                <w:bCs/>
+                <w:color w:val="000000"/>
+                <w:kern w:val="0"/>
+                <w:sz w:val="24"/>
+                <w:szCs w:val="24"/>
+              </w:rPr>
+            </w:pPr>
+            <w:r>
+              <w:rPr>
+                <w:rFonts w:ascii="Arial" w:eastAsia="等线" w:hAnsi="Arial" w:cs="Arial" w:hint="eastAsia"/>
+                <w:color w:val="000000"/>
+                <w:kern w:val="0"/>
+                <w:sz w:val="24"/>
+                <w:szCs w:val="24"/>
+              </w:rPr>
+              <w:t>(</w:t>
+            </w:r>
+            <w:r>
+              <w:rPr>
+                <w:rFonts w:ascii="Arial" w:eastAsia="等线" w:hAnsi="Arial" w:cs="Arial"/>
+                <w:color w:val="000000"/>
+                <w:kern w:val="0"/>
+                <w:sz w:val="24"/>
+                <w:szCs w:val="24"/>
+              </w:rPr>
+              <w:t>Unit</w:t>
+            </w:r>
+            <w:r>
+              <w:rPr>
+                <w:rFonts w:ascii="Arial" w:eastAsia="等线" w:hAnsi="Arial" w:cs="Arial" w:hint="eastAsia"/>
+                <w:color w:val="000000"/>
+                <w:kern w:val="0"/>
+                <w:sz w:val="24"/>
+                <w:szCs w:val="24"/>
+              </w:rPr>
+              <w:t>:</w:t>
+            </w:r>
+            <w:r>
+              <w:rPr>
+                <w:rFonts w:ascii="Arial" w:eastAsia="等线" w:hAnsi="Arial" w:cs="Arial"/>
+                <w:color w:val="000000"/>
+                <w:kern w:val="0"/>
+                <w:sz w:val="24"/>
+                <w:szCs w:val="24"/>
+              </w:rPr>
+              <w:t xml:space="preserve"> second)</w:t>
+            </w:r>
+          </w:p>
         </w:tc>
       </w:tr>
       <w:tr>
@@ -4910,8 +5888,6 @@
         <w:jc w:val="left"/>
         <w:rPr>
           <w:rFonts w:ascii="Arial" w:hAnsi="Arial" w:cs="Arial"/>
-          <w:b/>
-          <w:bCs/>
           <w:sz w:val="24"/>
           <w:szCs w:val="24"/>
         </w:rPr>
@@ -4932,22 +5908,25 @@
         <w:pStyle w:val="a9"/>
         <w:numPr>
           <w:ilvl w:val="0"/>
-          <w:numId w:val="12"/>
+          <w:numId w:val="31"/>
         </w:numPr>
-        <w:spacing w:after="50" w:line="360" w:lineRule="auto"/>
-        <w:rPr>
-          <w:rFonts w:ascii="Arial" w:hAnsi="Arial" w:cs="Arial"/>
-          <w:sz w:val="24"/>
-          <w:szCs w:val="24"/>
-        </w:rPr>
-      </w:pPr>
-      <w:r>
-        <w:rPr>
-          <w:rFonts w:ascii="Arial" w:hAnsi="Arial" w:cs="Arial"/>
-          <w:sz w:val="24"/>
-          <w:szCs w:val="24"/>
-        </w:rPr>
-        <w:t>Successfully optimized key kernels to run in parallel.</w:t>
+        <w:spacing w:afterLines="50" w:after="156" w:line="360" w:lineRule="auto"/>
+        <w:jc w:val="left"/>
+        <w:rPr>
+          <w:rFonts w:ascii="Arial" w:hAnsi="Arial" w:cs="Arial"/>
+          <w:b/>
+          <w:bCs/>
+          <w:sz w:val="24"/>
+          <w:szCs w:val="24"/>
+        </w:rPr>
+      </w:pPr>
+      <w:r>
+        <w:rPr>
+          <w:rFonts w:ascii="Arial" w:hAnsi="Arial" w:cs="Arial"/>
+          <w:sz w:val="24"/>
+          <w:szCs w:val="24"/>
+        </w:rPr>
+        <w:t>Utilized multiple command queues to execute different tasks in parallel, maximizing GPU resource utilization and reducing idle time.</w:t>
       </w:r>
     </w:p>
     <w:p>
@@ -4955,22 +5934,25 @@
         <w:pStyle w:val="a9"/>
         <w:numPr>
           <w:ilvl w:val="0"/>
-          <w:numId w:val="12"/>
+          <w:numId w:val="31"/>
         </w:numPr>
-        <w:spacing w:after="50" w:line="360" w:lineRule="auto"/>
-        <w:rPr>
-          <w:rFonts w:ascii="Arial" w:hAnsi="Arial" w:cs="Arial"/>
-          <w:sz w:val="24"/>
-          <w:szCs w:val="24"/>
-        </w:rPr>
-      </w:pPr>
-      <w:r>
-        <w:rPr>
-          <w:rFonts w:ascii="Arial" w:hAnsi="Arial" w:cs="Arial"/>
-          <w:sz w:val="24"/>
-          <w:szCs w:val="24"/>
-        </w:rPr>
-        <w:t>Reduced synchronization overhead for better performance.</w:t>
+        <w:spacing w:afterLines="50" w:after="156" w:line="360" w:lineRule="auto"/>
+        <w:jc w:val="left"/>
+        <w:rPr>
+          <w:rFonts w:ascii="Arial" w:hAnsi="Arial" w:cs="Arial"/>
+          <w:b/>
+          <w:bCs/>
+          <w:sz w:val="24"/>
+          <w:szCs w:val="24"/>
+        </w:rPr>
+      </w:pPr>
+      <w:r>
+        <w:rPr>
+          <w:rFonts w:ascii="Arial" w:hAnsi="Arial" w:cs="Arial"/>
+          <w:sz w:val="24"/>
+          <w:szCs w:val="24"/>
+        </w:rPr>
+        <w:t>Shared memory objects between kernels to minimize unnecessary data transfers and improve memory efficiency.</w:t>
       </w:r>
     </w:p>
     <w:p>
@@ -4978,30 +5960,116 @@
         <w:pStyle w:val="a9"/>
         <w:numPr>
           <w:ilvl w:val="0"/>
-          <w:numId w:val="12"/>
+          <w:numId w:val="31"/>
         </w:numPr>
-        <w:spacing w:after="50" w:line="360" w:lineRule="auto"/>
-        <w:rPr>
-          <w:rFonts w:ascii="Arial" w:hAnsi="Arial" w:cs="Arial"/>
-          <w:sz w:val="24"/>
-          <w:szCs w:val="24"/>
-        </w:rPr>
-      </w:pPr>
-      <w:r>
-        <w:rPr>
-          <w:rFonts w:ascii="Arial" w:hAnsi="Arial" w:cs="Arial"/>
-          <w:sz w:val="24"/>
-          <w:szCs w:val="24"/>
-        </w:rPr>
-        <w:t>Improved memory handling for increased efficiency.</w:t>
+        <w:spacing w:afterLines="50" w:after="156" w:line="360" w:lineRule="auto"/>
+        <w:jc w:val="left"/>
+        <w:rPr>
+          <w:rFonts w:ascii="Arial" w:hAnsi="Arial" w:cs="Arial"/>
+          <w:b/>
+          <w:bCs/>
+          <w:sz w:val="24"/>
+          <w:szCs w:val="24"/>
+        </w:rPr>
+      </w:pPr>
+      <w:r>
+        <w:rPr>
+          <w:rFonts w:ascii="Arial" w:hAnsi="Arial" w:cs="Arial"/>
+          <w:sz w:val="24"/>
+          <w:szCs w:val="24"/>
+        </w:rPr>
+        <w:t xml:space="preserve">Applied loop unrolling in OpenCL kernels to reduce loop overhead and </w:t>
+      </w:r>
+      <w:r>
+        <w:rPr>
+          <w:rFonts w:ascii="Arial" w:hAnsi="Arial" w:cs="Arial"/>
+          <w:sz w:val="24"/>
+          <w:szCs w:val="24"/>
+        </w:rPr>
+        <w:lastRenderedPageBreak/>
+        <w:t>enhance computational performance.</w:t>
       </w:r>
     </w:p>
     <w:p>
       <w:pPr>
+        <w:pStyle w:val="a9"/>
+        <w:numPr>
+          <w:ilvl w:val="0"/>
+          <w:numId w:val="31"/>
+        </w:numPr>
         <w:spacing w:afterLines="50" w:after="156" w:line="360" w:lineRule="auto"/>
         <w:jc w:val="left"/>
         <w:rPr>
-          <w:rFonts w:ascii="Arial" w:hAnsi="Arial" w:cs="Arial" w:hint="eastAsia"/>
+          <w:rFonts w:ascii="Arial" w:hAnsi="Arial" w:cs="Arial"/>
+          <w:b/>
+          <w:bCs/>
+          <w:sz w:val="24"/>
+          <w:szCs w:val="24"/>
+        </w:rPr>
+      </w:pPr>
+      <w:r>
+        <w:rPr>
+          <w:rFonts w:ascii="Arial" w:hAnsi="Arial" w:cs="Arial"/>
+          <w:sz w:val="24"/>
+          <w:szCs w:val="24"/>
+        </w:rPr>
+        <w:t xml:space="preserve">Replaced </w:t>
+      </w:r>
+      <w:r>
+        <w:rPr>
+          <w:rFonts w:ascii="Arial" w:hAnsi="Arial" w:cs="Arial"/>
+          <w:i/>
+          <w:iCs/>
+          <w:sz w:val="24"/>
+          <w:szCs w:val="24"/>
+        </w:rPr>
+        <w:t>if-else</w:t>
+      </w:r>
+      <w:r>
+        <w:rPr>
+          <w:rFonts w:ascii="Arial" w:hAnsi="Arial" w:cs="Arial"/>
+          <w:sz w:val="24"/>
+          <w:szCs w:val="24"/>
+        </w:rPr>
+        <w:t xml:space="preserve"> conditions with the </w:t>
+      </w:r>
+      <w:proofErr w:type="gramStart"/>
+      <w:r>
+        <w:rPr>
+          <w:rFonts w:ascii="Arial" w:hAnsi="Arial" w:cs="Arial"/>
+          <w:i/>
+          <w:iCs/>
+          <w:sz w:val="24"/>
+          <w:szCs w:val="24"/>
+        </w:rPr>
+        <w:t>select(</w:t>
+      </w:r>
+      <w:proofErr w:type="gramEnd"/>
+      <w:r>
+        <w:rPr>
+          <w:rFonts w:ascii="Arial" w:hAnsi="Arial" w:cs="Arial"/>
+          <w:i/>
+          <w:iCs/>
+          <w:sz w:val="24"/>
+          <w:szCs w:val="24"/>
+        </w:rPr>
+        <w:t>)</w:t>
+      </w:r>
+      <w:r>
+        <w:rPr>
+          <w:rFonts w:ascii="Arial" w:hAnsi="Arial" w:cs="Arial"/>
+          <w:sz w:val="24"/>
+          <w:szCs w:val="24"/>
+        </w:rPr>
+        <w:t xml:space="preserve"> function to eliminate branch divergence and improve execution efficiency on the GPU.</w:t>
+      </w:r>
+    </w:p>
+    <w:p>
+      <w:pPr>
+        <w:spacing w:afterLines="50" w:after="156" w:line="360" w:lineRule="auto"/>
+        <w:jc w:val="left"/>
+        <w:rPr>
+          <w:rFonts w:ascii="Arial" w:hAnsi="Arial" w:cs="Arial"/>
           <w:b/>
           <w:bCs/>
           <w:sz w:val="24"/>
@@ -5080,16 +6148,7 @@
           <w:sz w:val="24"/>
           <w:szCs w:val="24"/>
         </w:rPr>
-        <w:t xml:space="preserve">Debugging OpenCL code can be challenging when the image hash differs from the expected Java result. This discrepancy often arises </w:t>
-      </w:r>
-      <w:r>
-        <w:rPr>
-          <w:rFonts w:ascii="Arial" w:hAnsi="Arial" w:cs="Arial"/>
-          <w:sz w:val="24"/>
-          <w:szCs w:val="24"/>
-        </w:rPr>
-        <w:lastRenderedPageBreak/>
-        <w:t>from floating-point precision differences, parallel execution order variations, boundary handling inconsistencies, memory alignment issues, or unintended memory access.</w:t>
+        <w:t>Debugging OpenCL code can be challenging when the image hash differs from the expected Java result. This discrepancy often arises from floating-point precision differences, parallel execution order variations, boundary handling inconsistencies, memory alignment issues, or unintended memory access.</w:t>
       </w:r>
     </w:p>
     <w:p>
@@ -5102,7 +6161,7 @@
         <w:spacing w:after="50" w:line="360" w:lineRule="auto"/>
         <w:jc w:val="left"/>
         <w:rPr>
-          <w:rFonts w:ascii="Arial" w:hAnsi="Arial" w:cs="Arial" w:hint="eastAsia"/>
+          <w:rFonts w:ascii="Arial" w:hAnsi="Arial" w:cs="Arial"/>
           <w:sz w:val="24"/>
           <w:szCs w:val="24"/>
         </w:rPr>
@@ -6942,6 +8001,119 @@
     </w:lvl>
   </w:abstractNum>
   <w:abstractNum w:abstractNumId="12" w15:restartNumberingAfterBreak="0">
+    <w:nsid w:val="4CCF6A9C"/>
+    <w:multiLevelType w:val="hybridMultilevel"/>
+    <w:tmpl w:val="87CAC72C"/>
+    <w:lvl w:ilvl="0" w:tplc="04090001">
+      <w:start w:val="1"/>
+      <w:numFmt w:val="bullet"/>
+      <w:lvlText w:val=""/>
+      <w:lvlJc w:val="left"/>
+      <w:pPr>
+        <w:ind w:left="440" w:hanging="440"/>
+      </w:pPr>
+      <w:rPr>
+        <w:rFonts w:ascii="Wingdings" w:hAnsi="Wingdings" w:hint="default"/>
+      </w:rPr>
+    </w:lvl>
+    <w:lvl w:ilvl="1" w:tplc="04090003" w:tentative="1">
+      <w:start w:val="1"/>
+      <w:numFmt w:val="bullet"/>
+      <w:lvlText w:val=""/>
+      <w:lvlJc w:val="left"/>
+      <w:pPr>
+        <w:ind w:left="880" w:hanging="440"/>
+      </w:pPr>
+      <w:rPr>
+        <w:rFonts w:ascii="Wingdings" w:hAnsi="Wingdings" w:hint="default"/>
+      </w:rPr>
+    </w:lvl>
+    <w:lvl w:ilvl="2" w:tplc="04090005" w:tentative="1">
+      <w:start w:val="1"/>
+      <w:numFmt w:val="bullet"/>
+      <w:lvlText w:val=""/>
+      <w:lvlJc w:val="left"/>
+      <w:pPr>
+        <w:ind w:left="1320" w:hanging="440"/>
+      </w:pPr>
+      <w:rPr>
+        <w:rFonts w:ascii="Wingdings" w:hAnsi="Wingdings" w:hint="default"/>
+      </w:rPr>
+    </w:lvl>
+    <w:lvl w:ilvl="3" w:tplc="04090001" w:tentative="1">
+      <w:start w:val="1"/>
+      <w:numFmt w:val="bullet"/>
+      <w:lvlText w:val=""/>
+      <w:lvlJc w:val="left"/>
+      <w:pPr>
+        <w:ind w:left="1760" w:hanging="440"/>
+      </w:pPr>
+      <w:rPr>
+        <w:rFonts w:ascii="Wingdings" w:hAnsi="Wingdings" w:hint="default"/>
+      </w:rPr>
+    </w:lvl>
+    <w:lvl w:ilvl="4" w:tplc="04090003" w:tentative="1">
+      <w:start w:val="1"/>
+      <w:numFmt w:val="bullet"/>
+      <w:lvlText w:val=""/>
+      <w:lvlJc w:val="left"/>
+      <w:pPr>
+        <w:ind w:left="2200" w:hanging="440"/>
+      </w:pPr>
+      <w:rPr>
+        <w:rFonts w:ascii="Wingdings" w:hAnsi="Wingdings" w:hint="default"/>
+      </w:rPr>
+    </w:lvl>
+    <w:lvl w:ilvl="5" w:tplc="04090005" w:tentative="1">
+      <w:start w:val="1"/>
+      <w:numFmt w:val="bullet"/>
+      <w:lvlText w:val=""/>
+      <w:lvlJc w:val="left"/>
+      <w:pPr>
+        <w:ind w:left="2640" w:hanging="440"/>
+      </w:pPr>
+      <w:rPr>
+        <w:rFonts w:ascii="Wingdings" w:hAnsi="Wingdings" w:hint="default"/>
+      </w:rPr>
+    </w:lvl>
+    <w:lvl w:ilvl="6" w:tplc="04090001" w:tentative="1">
+      <w:start w:val="1"/>
+      <w:numFmt w:val="bullet"/>
+      <w:lvlText w:val=""/>
+      <w:lvlJc w:val="left"/>
+      <w:pPr>
+        <w:ind w:left="3080" w:hanging="440"/>
+      </w:pPr>
+      <w:rPr>
+        <w:rFonts w:ascii="Wingdings" w:hAnsi="Wingdings" w:hint="default"/>
+      </w:rPr>
+    </w:lvl>
+    <w:lvl w:ilvl="7" w:tplc="04090003" w:tentative="1">
+      <w:start w:val="1"/>
+      <w:numFmt w:val="bullet"/>
+      <w:lvlText w:val=""/>
+      <w:lvlJc w:val="left"/>
+      <w:pPr>
+        <w:ind w:left="3520" w:hanging="440"/>
+      </w:pPr>
+      <w:rPr>
+        <w:rFonts w:ascii="Wingdings" w:hAnsi="Wingdings" w:hint="default"/>
+      </w:rPr>
+    </w:lvl>
+    <w:lvl w:ilvl="8" w:tplc="04090005" w:tentative="1">
+      <w:start w:val="1"/>
+      <w:numFmt w:val="bullet"/>
+      <w:lvlText w:val=""/>
+      <w:lvlJc w:val="left"/>
+      <w:pPr>
+        <w:ind w:left="3960" w:hanging="440"/>
+      </w:pPr>
+      <w:rPr>
+        <w:rFonts w:ascii="Wingdings" w:hAnsi="Wingdings" w:hint="default"/>
+      </w:rPr>
+    </w:lvl>
+  </w:abstractNum>
+  <w:abstractNum w:abstractNumId="13" w15:restartNumberingAfterBreak="0">
     <w:nsid w:val="4F23293C"/>
     <w:multiLevelType w:val="multilevel"/>
     <w:tmpl w:val="4E627AE8"/>
@@ -7090,7 +8262,7 @@
       </w:rPr>
     </w:lvl>
   </w:abstractNum>
-  <w:abstractNum w:abstractNumId="13" w15:restartNumberingAfterBreak="0">
+  <w:abstractNum w:abstractNumId="14" w15:restartNumberingAfterBreak="0">
     <w:nsid w:val="506A362D"/>
     <w:multiLevelType w:val="hybridMultilevel"/>
     <w:tmpl w:val="3EBE7B54"/>
@@ -7203,7 +8375,7 @@
       </w:rPr>
     </w:lvl>
   </w:abstractNum>
-  <w:abstractNum w:abstractNumId="14" w15:restartNumberingAfterBreak="0">
+  <w:abstractNum w:abstractNumId="15" w15:restartNumberingAfterBreak="0">
     <w:nsid w:val="53122F5C"/>
     <w:multiLevelType w:val="hybridMultilevel"/>
     <w:tmpl w:val="104CADD4"/>
@@ -7316,7 +8488,7 @@
       </w:rPr>
     </w:lvl>
   </w:abstractNum>
-  <w:abstractNum w:abstractNumId="15" w15:restartNumberingAfterBreak="0">
+  <w:abstractNum w:abstractNumId="16" w15:restartNumberingAfterBreak="0">
     <w:nsid w:val="60877389"/>
     <w:multiLevelType w:val="hybridMultilevel"/>
     <w:tmpl w:val="4FA49AD4"/>
@@ -7429,7 +8601,120 @@
       </w:rPr>
     </w:lvl>
   </w:abstractNum>
-  <w:abstractNum w:abstractNumId="16" w15:restartNumberingAfterBreak="0">
+  <w:abstractNum w:abstractNumId="17" w15:restartNumberingAfterBreak="0">
+    <w:nsid w:val="64D211E3"/>
+    <w:multiLevelType w:val="hybridMultilevel"/>
+    <w:tmpl w:val="DC6825AE"/>
+    <w:lvl w:ilvl="0" w:tplc="04090001">
+      <w:start w:val="1"/>
+      <w:numFmt w:val="bullet"/>
+      <w:lvlText w:val=""/>
+      <w:lvlJc w:val="left"/>
+      <w:pPr>
+        <w:ind w:left="440" w:hanging="440"/>
+      </w:pPr>
+      <w:rPr>
+        <w:rFonts w:ascii="Wingdings" w:hAnsi="Wingdings" w:hint="default"/>
+      </w:rPr>
+    </w:lvl>
+    <w:lvl w:ilvl="1" w:tplc="04090003" w:tentative="1">
+      <w:start w:val="1"/>
+      <w:numFmt w:val="bullet"/>
+      <w:lvlText w:val=""/>
+      <w:lvlJc w:val="left"/>
+      <w:pPr>
+        <w:ind w:left="880" w:hanging="440"/>
+      </w:pPr>
+      <w:rPr>
+        <w:rFonts w:ascii="Wingdings" w:hAnsi="Wingdings" w:hint="default"/>
+      </w:rPr>
+    </w:lvl>
+    <w:lvl w:ilvl="2" w:tplc="04090005" w:tentative="1">
+      <w:start w:val="1"/>
+      <w:numFmt w:val="bullet"/>
+      <w:lvlText w:val=""/>
+      <w:lvlJc w:val="left"/>
+      <w:pPr>
+        <w:ind w:left="1320" w:hanging="440"/>
+      </w:pPr>
+      <w:rPr>
+        <w:rFonts w:ascii="Wingdings" w:hAnsi="Wingdings" w:hint="default"/>
+      </w:rPr>
+    </w:lvl>
+    <w:lvl w:ilvl="3" w:tplc="04090001" w:tentative="1">
+      <w:start w:val="1"/>
+      <w:numFmt w:val="bullet"/>
+      <w:lvlText w:val=""/>
+      <w:lvlJc w:val="left"/>
+      <w:pPr>
+        <w:ind w:left="1760" w:hanging="440"/>
+      </w:pPr>
+      <w:rPr>
+        <w:rFonts w:ascii="Wingdings" w:hAnsi="Wingdings" w:hint="default"/>
+      </w:rPr>
+    </w:lvl>
+    <w:lvl w:ilvl="4" w:tplc="04090003" w:tentative="1">
+      <w:start w:val="1"/>
+      <w:numFmt w:val="bullet"/>
+      <w:lvlText w:val=""/>
+      <w:lvlJc w:val="left"/>
+      <w:pPr>
+        <w:ind w:left="2200" w:hanging="440"/>
+      </w:pPr>
+      <w:rPr>
+        <w:rFonts w:ascii="Wingdings" w:hAnsi="Wingdings" w:hint="default"/>
+      </w:rPr>
+    </w:lvl>
+    <w:lvl w:ilvl="5" w:tplc="04090005" w:tentative="1">
+      <w:start w:val="1"/>
+      <w:numFmt w:val="bullet"/>
+      <w:lvlText w:val=""/>
+      <w:lvlJc w:val="left"/>
+      <w:pPr>
+        <w:ind w:left="2640" w:hanging="440"/>
+      </w:pPr>
+      <w:rPr>
+        <w:rFonts w:ascii="Wingdings" w:hAnsi="Wingdings" w:hint="default"/>
+      </w:rPr>
+    </w:lvl>
+    <w:lvl w:ilvl="6" w:tplc="04090001" w:tentative="1">
+      <w:start w:val="1"/>
+      <w:numFmt w:val="bullet"/>
+      <w:lvlText w:val=""/>
+      <w:lvlJc w:val="left"/>
+      <w:pPr>
+        <w:ind w:left="3080" w:hanging="440"/>
+      </w:pPr>
+      <w:rPr>
+        <w:rFonts w:ascii="Wingdings" w:hAnsi="Wingdings" w:hint="default"/>
+      </w:rPr>
+    </w:lvl>
+    <w:lvl w:ilvl="7" w:tplc="04090003" w:tentative="1">
+      <w:start w:val="1"/>
+      <w:numFmt w:val="bullet"/>
+      <w:lvlText w:val=""/>
+      <w:lvlJc w:val="left"/>
+      <w:pPr>
+        <w:ind w:left="3520" w:hanging="440"/>
+      </w:pPr>
+      <w:rPr>
+        <w:rFonts w:ascii="Wingdings" w:hAnsi="Wingdings" w:hint="default"/>
+      </w:rPr>
+    </w:lvl>
+    <w:lvl w:ilvl="8" w:tplc="04090005" w:tentative="1">
+      <w:start w:val="1"/>
+      <w:numFmt w:val="bullet"/>
+      <w:lvlText w:val=""/>
+      <w:lvlJc w:val="left"/>
+      <w:pPr>
+        <w:ind w:left="3960" w:hanging="440"/>
+      </w:pPr>
+      <w:rPr>
+        <w:rFonts w:ascii="Wingdings" w:hAnsi="Wingdings" w:hint="default"/>
+      </w:rPr>
+    </w:lvl>
+  </w:abstractNum>
+  <w:abstractNum w:abstractNumId="18" w15:restartNumberingAfterBreak="0">
     <w:nsid w:val="64E74DB5"/>
     <w:multiLevelType w:val="multilevel"/>
     <w:tmpl w:val="AFB67484"/>
@@ -7578,7 +8863,7 @@
       </w:rPr>
     </w:lvl>
   </w:abstractNum>
-  <w:abstractNum w:abstractNumId="17" w15:restartNumberingAfterBreak="0">
+  <w:abstractNum w:abstractNumId="19" w15:restartNumberingAfterBreak="0">
     <w:nsid w:val="681E11A0"/>
     <w:multiLevelType w:val="multilevel"/>
     <w:tmpl w:val="C158EA16"/>
@@ -7727,7 +9012,7 @@
       </w:rPr>
     </w:lvl>
   </w:abstractNum>
-  <w:abstractNum w:abstractNumId="18" w15:restartNumberingAfterBreak="0">
+  <w:abstractNum w:abstractNumId="20" w15:restartNumberingAfterBreak="0">
     <w:nsid w:val="6A631E43"/>
     <w:multiLevelType w:val="multilevel"/>
     <w:tmpl w:val="4E7413EE"/>
@@ -7876,7 +9161,7 @@
       </w:rPr>
     </w:lvl>
   </w:abstractNum>
-  <w:abstractNum w:abstractNumId="19" w15:restartNumberingAfterBreak="0">
+  <w:abstractNum w:abstractNumId="21" w15:restartNumberingAfterBreak="0">
     <w:nsid w:val="6C8E400C"/>
     <w:multiLevelType w:val="multilevel"/>
     <w:tmpl w:val="B2E0DEBE"/>
@@ -8025,7 +9310,7 @@
       </w:rPr>
     </w:lvl>
   </w:abstractNum>
-  <w:abstractNum w:abstractNumId="20" w15:restartNumberingAfterBreak="0">
+  <w:abstractNum w:abstractNumId="22" w15:restartNumberingAfterBreak="0">
     <w:nsid w:val="6F9150BD"/>
     <w:multiLevelType w:val="multilevel"/>
     <w:tmpl w:val="3D7894CA"/>
@@ -8174,7 +9459,120 @@
       </w:rPr>
     </w:lvl>
   </w:abstractNum>
-  <w:abstractNum w:abstractNumId="21" w15:restartNumberingAfterBreak="0">
+  <w:abstractNum w:abstractNumId="23" w15:restartNumberingAfterBreak="0">
+    <w:nsid w:val="71B20543"/>
+    <w:multiLevelType w:val="hybridMultilevel"/>
+    <w:tmpl w:val="1FDC7DFC"/>
+    <w:lvl w:ilvl="0" w:tplc="04090001">
+      <w:start w:val="1"/>
+      <w:numFmt w:val="bullet"/>
+      <w:lvlText w:val=""/>
+      <w:lvlJc w:val="left"/>
+      <w:pPr>
+        <w:ind w:left="440" w:hanging="440"/>
+      </w:pPr>
+      <w:rPr>
+        <w:rFonts w:ascii="Wingdings" w:hAnsi="Wingdings" w:hint="default"/>
+      </w:rPr>
+    </w:lvl>
+    <w:lvl w:ilvl="1" w:tplc="04090003" w:tentative="1">
+      <w:start w:val="1"/>
+      <w:numFmt w:val="bullet"/>
+      <w:lvlText w:val=""/>
+      <w:lvlJc w:val="left"/>
+      <w:pPr>
+        <w:ind w:left="880" w:hanging="440"/>
+      </w:pPr>
+      <w:rPr>
+        <w:rFonts w:ascii="Wingdings" w:hAnsi="Wingdings" w:hint="default"/>
+      </w:rPr>
+    </w:lvl>
+    <w:lvl w:ilvl="2" w:tplc="04090005" w:tentative="1">
+      <w:start w:val="1"/>
+      <w:numFmt w:val="bullet"/>
+      <w:lvlText w:val=""/>
+      <w:lvlJc w:val="left"/>
+      <w:pPr>
+        <w:ind w:left="1320" w:hanging="440"/>
+      </w:pPr>
+      <w:rPr>
+        <w:rFonts w:ascii="Wingdings" w:hAnsi="Wingdings" w:hint="default"/>
+      </w:rPr>
+    </w:lvl>
+    <w:lvl w:ilvl="3" w:tplc="04090001" w:tentative="1">
+      <w:start w:val="1"/>
+      <w:numFmt w:val="bullet"/>
+      <w:lvlText w:val=""/>
+      <w:lvlJc w:val="left"/>
+      <w:pPr>
+        <w:ind w:left="1760" w:hanging="440"/>
+      </w:pPr>
+      <w:rPr>
+        <w:rFonts w:ascii="Wingdings" w:hAnsi="Wingdings" w:hint="default"/>
+      </w:rPr>
+    </w:lvl>
+    <w:lvl w:ilvl="4" w:tplc="04090003" w:tentative="1">
+      <w:start w:val="1"/>
+      <w:numFmt w:val="bullet"/>
+      <w:lvlText w:val=""/>
+      <w:lvlJc w:val="left"/>
+      <w:pPr>
+        <w:ind w:left="2200" w:hanging="440"/>
+      </w:pPr>
+      <w:rPr>
+        <w:rFonts w:ascii="Wingdings" w:hAnsi="Wingdings" w:hint="default"/>
+      </w:rPr>
+    </w:lvl>
+    <w:lvl w:ilvl="5" w:tplc="04090005" w:tentative="1">
+      <w:start w:val="1"/>
+      <w:numFmt w:val="bullet"/>
+      <w:lvlText w:val=""/>
+      <w:lvlJc w:val="left"/>
+      <w:pPr>
+        <w:ind w:left="2640" w:hanging="440"/>
+      </w:pPr>
+      <w:rPr>
+        <w:rFonts w:ascii="Wingdings" w:hAnsi="Wingdings" w:hint="default"/>
+      </w:rPr>
+    </w:lvl>
+    <w:lvl w:ilvl="6" w:tplc="04090001" w:tentative="1">
+      <w:start w:val="1"/>
+      <w:numFmt w:val="bullet"/>
+      <w:lvlText w:val=""/>
+      <w:lvlJc w:val="left"/>
+      <w:pPr>
+        <w:ind w:left="3080" w:hanging="440"/>
+      </w:pPr>
+      <w:rPr>
+        <w:rFonts w:ascii="Wingdings" w:hAnsi="Wingdings" w:hint="default"/>
+      </w:rPr>
+    </w:lvl>
+    <w:lvl w:ilvl="7" w:tplc="04090003" w:tentative="1">
+      <w:start w:val="1"/>
+      <w:numFmt w:val="bullet"/>
+      <w:lvlText w:val=""/>
+      <w:lvlJc w:val="left"/>
+      <w:pPr>
+        <w:ind w:left="3520" w:hanging="440"/>
+      </w:pPr>
+      <w:rPr>
+        <w:rFonts w:ascii="Wingdings" w:hAnsi="Wingdings" w:hint="default"/>
+      </w:rPr>
+    </w:lvl>
+    <w:lvl w:ilvl="8" w:tplc="04090005" w:tentative="1">
+      <w:start w:val="1"/>
+      <w:numFmt w:val="bullet"/>
+      <w:lvlText w:val=""/>
+      <w:lvlJc w:val="left"/>
+      <w:pPr>
+        <w:ind w:left="3960" w:hanging="440"/>
+      </w:pPr>
+      <w:rPr>
+        <w:rFonts w:ascii="Wingdings" w:hAnsi="Wingdings" w:hint="default"/>
+      </w:rPr>
+    </w:lvl>
+  </w:abstractNum>
+  <w:abstractNum w:abstractNumId="24" w15:restartNumberingAfterBreak="0">
     <w:nsid w:val="71C30CBF"/>
     <w:multiLevelType w:val="multilevel"/>
     <w:tmpl w:val="592072FA"/>
@@ -8323,7 +9721,7 @@
       </w:rPr>
     </w:lvl>
   </w:abstractNum>
-  <w:abstractNum w:abstractNumId="22" w15:restartNumberingAfterBreak="0">
+  <w:abstractNum w:abstractNumId="25" w15:restartNumberingAfterBreak="0">
     <w:nsid w:val="72C52DC4"/>
     <w:multiLevelType w:val="hybridMultilevel"/>
     <w:tmpl w:val="F1062A3C"/>
@@ -8436,7 +9834,7 @@
       </w:rPr>
     </w:lvl>
   </w:abstractNum>
-  <w:abstractNum w:abstractNumId="23" w15:restartNumberingAfterBreak="0">
+  <w:abstractNum w:abstractNumId="26" w15:restartNumberingAfterBreak="0">
     <w:nsid w:val="781336B0"/>
     <w:multiLevelType w:val="multilevel"/>
     <w:tmpl w:val="5796689E"/>
@@ -8585,7 +9983,7 @@
       </w:rPr>
     </w:lvl>
   </w:abstractNum>
-  <w:abstractNum w:abstractNumId="24" w15:restartNumberingAfterBreak="0">
+  <w:abstractNum w:abstractNumId="27" w15:restartNumberingAfterBreak="0">
     <w:nsid w:val="78164941"/>
     <w:multiLevelType w:val="multilevel"/>
     <w:tmpl w:val="0FF80CBC"/>
@@ -8734,7 +10132,7 @@
       </w:rPr>
     </w:lvl>
   </w:abstractNum>
-  <w:abstractNum w:abstractNumId="25" w15:restartNumberingAfterBreak="0">
+  <w:abstractNum w:abstractNumId="28" w15:restartNumberingAfterBreak="0">
     <w:nsid w:val="7B2C1670"/>
     <w:multiLevelType w:val="multilevel"/>
     <w:tmpl w:val="03ECE90A"/>
@@ -8883,7 +10281,7 @@
       </w:rPr>
     </w:lvl>
   </w:abstractNum>
-  <w:abstractNum w:abstractNumId="26" w15:restartNumberingAfterBreak="0">
+  <w:abstractNum w:abstractNumId="29" w15:restartNumberingAfterBreak="0">
     <w:nsid w:val="7B387209"/>
     <w:multiLevelType w:val="hybridMultilevel"/>
     <w:tmpl w:val="17A20672"/>
@@ -8996,7 +10394,7 @@
       </w:rPr>
     </w:lvl>
   </w:abstractNum>
-  <w:abstractNum w:abstractNumId="27" w15:restartNumberingAfterBreak="0">
+  <w:abstractNum w:abstractNumId="30" w15:restartNumberingAfterBreak="0">
     <w:nsid w:val="7D823378"/>
     <w:multiLevelType w:val="hybridMultilevel"/>
     <w:tmpl w:val="8B364300"/>
@@ -9110,10 +10508,10 @@
     </w:lvl>
   </w:abstractNum>
   <w:num w:numId="1" w16cid:durableId="797138848">
-    <w:abstractNumId w:val="21"/>
+    <w:abstractNumId w:val="24"/>
   </w:num>
   <w:num w:numId="2" w16cid:durableId="966743582">
-    <w:abstractNumId w:val="12"/>
+    <w:abstractNumId w:val="13"/>
   </w:num>
   <w:num w:numId="3" w16cid:durableId="771097193">
     <w:abstractNumId w:val="4"/>
@@ -9122,13 +10520,13 @@
     <w:abstractNumId w:val="6"/>
   </w:num>
   <w:num w:numId="5" w16cid:durableId="1772243665">
-    <w:abstractNumId w:val="23"/>
+    <w:abstractNumId w:val="26"/>
   </w:num>
   <w:num w:numId="6" w16cid:durableId="1936091559">
     <w:abstractNumId w:val="10"/>
   </w:num>
   <w:num w:numId="7" w16cid:durableId="1712341299">
-    <w:abstractNumId w:val="25"/>
+    <w:abstractNumId w:val="28"/>
   </w:num>
   <w:num w:numId="8" w16cid:durableId="1296446333">
     <w:abstractNumId w:val="3"/>
@@ -9140,22 +10538,22 @@
     <w:abstractNumId w:val="0"/>
   </w:num>
   <w:num w:numId="11" w16cid:durableId="928151599">
-    <w:abstractNumId w:val="16"/>
+    <w:abstractNumId w:val="18"/>
   </w:num>
   <w:num w:numId="12" w16cid:durableId="2147238055">
     <w:abstractNumId w:val="2"/>
   </w:num>
   <w:num w:numId="13" w16cid:durableId="1571768934">
-    <w:abstractNumId w:val="19"/>
+    <w:abstractNumId w:val="21"/>
   </w:num>
   <w:num w:numId="14" w16cid:durableId="19361066">
-    <w:abstractNumId w:val="24"/>
+    <w:abstractNumId w:val="27"/>
   </w:num>
   <w:num w:numId="15" w16cid:durableId="216673268">
-    <w:abstractNumId w:val="18"/>
+    <w:abstractNumId w:val="20"/>
   </w:num>
   <w:num w:numId="16" w16cid:durableId="2041128707">
-    <w:abstractNumId w:val="17"/>
+    <w:abstractNumId w:val="19"/>
   </w:num>
   <w:num w:numId="17" w16cid:durableId="1657151774">
     <w:abstractNumId w:val="9"/>
@@ -9170,28 +10568,37 @@
     <w:abstractNumId w:val="5"/>
   </w:num>
   <w:num w:numId="21" w16cid:durableId="1104112029">
-    <w:abstractNumId w:val="26"/>
+    <w:abstractNumId w:val="29"/>
   </w:num>
   <w:num w:numId="22" w16cid:durableId="127937210">
-    <w:abstractNumId w:val="13"/>
+    <w:abstractNumId w:val="14"/>
   </w:num>
   <w:num w:numId="23" w16cid:durableId="1655837932">
+    <w:abstractNumId w:val="16"/>
+  </w:num>
+  <w:num w:numId="24" w16cid:durableId="809249613">
     <w:abstractNumId w:val="15"/>
   </w:num>
-  <w:num w:numId="24" w16cid:durableId="809249613">
-    <w:abstractNumId w:val="14"/>
-  </w:num>
   <w:num w:numId="25" w16cid:durableId="1153335127">
-    <w:abstractNumId w:val="22"/>
+    <w:abstractNumId w:val="25"/>
   </w:num>
   <w:num w:numId="26" w16cid:durableId="872696286">
     <w:abstractNumId w:val="1"/>
   </w:num>
   <w:num w:numId="27" w16cid:durableId="1331521485">
-    <w:abstractNumId w:val="20"/>
+    <w:abstractNumId w:val="22"/>
   </w:num>
   <w:num w:numId="28" w16cid:durableId="1524131169">
-    <w:abstractNumId w:val="27"/>
+    <w:abstractNumId w:val="30"/>
+  </w:num>
+  <w:num w:numId="29" w16cid:durableId="1932740241">
+    <w:abstractNumId w:val="23"/>
+  </w:num>
+  <w:num w:numId="30" w16cid:durableId="1719352920">
+    <w:abstractNumId w:val="17"/>
+  </w:num>
+  <w:num w:numId="31" w16cid:durableId="796991051">
+    <w:abstractNumId w:val="12"/>
   </w:num>
 </w:numbering>
 </file>
@@ -9799,6 +11206,7 @@
   <w:style w:type="character" w:default="1" w:styleId="a0">
     <w:name w:val="Default Paragraph Font"/>
     <w:uiPriority w:val="1"/>
+    <w:semiHidden/>
     <w:unhideWhenUsed/>
   </w:style>
   <w:style w:type="table" w:default="1" w:styleId="a1">

</xml_diff>